<commit_message>
Created table of MVC target components
</commit_message>
<xml_diff>
--- a/doc/stage1/Architecture.docx
+++ b/doc/stage1/Architecture.docx
@@ -20,9 +20,225 @@
     </w:p>
     <w:p>
       <w:r>
-        <w:t>R</w:t>
+        <w:t>Architektura jest zrealizowana na bazie MVC. Każdy z dwóch kluczowych modułów, tj. FIRE oraz CONF jest realizowany zgodnie z poniższą tabelą:</w:t>
       </w:r>
     </w:p>
+    <w:tbl>
+      <w:tblPr>
+        <w:tblStyle w:val="Zwykatabela3"/>
+        <w:tblW w:w="0" w:type="auto"/>
+        <w:jc w:val="center"/>
+        <w:tblLook w:val="04A0" w:firstRow="1" w:lastRow="0" w:firstColumn="1" w:lastColumn="0" w:noHBand="0" w:noVBand="1"/>
+      </w:tblPr>
+      <w:tblGrid>
+        <w:gridCol w:w="1316"/>
+        <w:gridCol w:w="3021"/>
+        <w:gridCol w:w="3021"/>
+      </w:tblGrid>
+      <w:tr>
+        <w:trPr>
+          <w:cnfStyle w:val="100000000000" w:firstRow="1" w:lastRow="0" w:firstColumn="0" w:lastColumn="0" w:oddVBand="0" w:evenVBand="0" w:oddHBand="0" w:evenHBand="0" w:firstRowFirstColumn="0" w:firstRowLastColumn="0" w:lastRowFirstColumn="0" w:lastRowLastColumn="0"/>
+          <w:jc w:val="center"/>
+        </w:trPr>
+        <w:tc>
+          <w:tcPr>
+            <w:cnfStyle w:val="001000000100" w:firstRow="0" w:lastRow="0" w:firstColumn="1" w:lastColumn="0" w:oddVBand="0" w:evenVBand="0" w:oddHBand="0" w:evenHBand="0" w:firstRowFirstColumn="1" w:firstRowLastColumn="0" w:lastRowFirstColumn="0" w:lastRowLastColumn="0"/>
+            <w:tcW w:w="1137" w:type="dxa"/>
+            <w:vAlign w:val="center"/>
+          </w:tcPr>
+          <w:p>
+            <w:pPr>
+              <w:jc w:val="center"/>
+            </w:pPr>
+          </w:p>
+        </w:tc>
+        <w:tc>
+          <w:tcPr>
+            <w:tcW w:w="3021" w:type="dxa"/>
+            <w:vAlign w:val="center"/>
+          </w:tcPr>
+          <w:p>
+            <w:pPr>
+              <w:jc w:val="center"/>
+              <w:cnfStyle w:val="100000000000" w:firstRow="1" w:lastRow="0" w:firstColumn="0" w:lastColumn="0" w:oddVBand="0" w:evenVBand="0" w:oddHBand="0" w:evenHBand="0" w:firstRowFirstColumn="0" w:firstRowLastColumn="0" w:lastRowFirstColumn="0" w:lastRowLastColumn="0"/>
+            </w:pPr>
+            <w:r>
+              <w:t>FIRE</w:t>
+            </w:r>
+          </w:p>
+        </w:tc>
+        <w:tc>
+          <w:tcPr>
+            <w:tcW w:w="3021" w:type="dxa"/>
+            <w:vAlign w:val="center"/>
+          </w:tcPr>
+          <w:p>
+            <w:pPr>
+              <w:jc w:val="center"/>
+              <w:cnfStyle w:val="100000000000" w:firstRow="1" w:lastRow="0" w:firstColumn="0" w:lastColumn="0" w:oddVBand="0" w:evenVBand="0" w:oddHBand="0" w:evenHBand="0" w:firstRowFirstColumn="0" w:firstRowLastColumn="0" w:lastRowFirstColumn="0" w:lastRowLastColumn="0"/>
+            </w:pPr>
+            <w:r>
+              <w:t>CONF</w:t>
+            </w:r>
+          </w:p>
+        </w:tc>
+      </w:tr>
+      <w:tr>
+        <w:trPr>
+          <w:cnfStyle w:val="000000100000" w:firstRow="0" w:lastRow="0" w:firstColumn="0" w:lastColumn="0" w:oddVBand="0" w:evenVBand="0" w:oddHBand="1" w:evenHBand="0" w:firstRowFirstColumn="0" w:firstRowLastColumn="0" w:lastRowFirstColumn="0" w:lastRowLastColumn="0"/>
+          <w:jc w:val="center"/>
+        </w:trPr>
+        <w:tc>
+          <w:tcPr>
+            <w:cnfStyle w:val="001000000000" w:firstRow="0" w:lastRow="0" w:firstColumn="1" w:lastColumn="0" w:oddVBand="0" w:evenVBand="0" w:oddHBand="0" w:evenHBand="0" w:firstRowFirstColumn="0" w:firstRowLastColumn="0" w:lastRowFirstColumn="0" w:lastRowLastColumn="0"/>
+            <w:tcW w:w="1137" w:type="dxa"/>
+            <w:vAlign w:val="center"/>
+          </w:tcPr>
+          <w:p>
+            <w:pPr>
+              <w:jc w:val="center"/>
+            </w:pPr>
+            <w:r>
+              <w:t>Model</w:t>
+            </w:r>
+          </w:p>
+        </w:tc>
+        <w:tc>
+          <w:tcPr>
+            <w:tcW w:w="3021" w:type="dxa"/>
+            <w:vAlign w:val="center"/>
+          </w:tcPr>
+          <w:p>
+            <w:pPr>
+              <w:jc w:val="center"/>
+              <w:cnfStyle w:val="000000100000" w:firstRow="0" w:lastRow="0" w:firstColumn="0" w:lastColumn="0" w:oddVBand="0" w:evenVBand="0" w:oddHBand="1" w:evenHBand="0" w:firstRowFirstColumn="0" w:firstRowLastColumn="0" w:lastRowFirstColumn="0" w:lastRowLastColumn="0"/>
+            </w:pPr>
+            <w:r>
+              <w:t>Obsługuje i ściąga pakiety z kolejki systemowej i szereguje.</w:t>
+            </w:r>
+          </w:p>
+        </w:tc>
+        <w:tc>
+          <w:tcPr>
+            <w:tcW w:w="3021" w:type="dxa"/>
+            <w:vAlign w:val="center"/>
+          </w:tcPr>
+          <w:p>
+            <w:pPr>
+              <w:jc w:val="center"/>
+              <w:cnfStyle w:val="000000100000" w:firstRow="0" w:lastRow="0" w:firstColumn="0" w:lastColumn="0" w:oddVBand="0" w:evenVBand="0" w:oddHBand="1" w:evenHBand="0" w:firstRowFirstColumn="0" w:firstRowLastColumn="0" w:lastRowFirstColumn="0" w:lastRowLastColumn="0"/>
+            </w:pPr>
+            <w:r>
+              <w:t>Obsługuje serwer internetowy, przechwytuje komendy użytkownika.</w:t>
+            </w:r>
+          </w:p>
+        </w:tc>
+      </w:tr>
+      <w:tr>
+        <w:trPr>
+          <w:jc w:val="center"/>
+        </w:trPr>
+        <w:tc>
+          <w:tcPr>
+            <w:cnfStyle w:val="001000000000" w:firstRow="0" w:lastRow="0" w:firstColumn="1" w:lastColumn="0" w:oddVBand="0" w:evenVBand="0" w:oddHBand="0" w:evenHBand="0" w:firstRowFirstColumn="0" w:firstRowLastColumn="0" w:lastRowFirstColumn="0" w:lastRowLastColumn="0"/>
+            <w:tcW w:w="1137" w:type="dxa"/>
+            <w:vAlign w:val="center"/>
+          </w:tcPr>
+          <w:p>
+            <w:pPr>
+              <w:jc w:val="center"/>
+            </w:pPr>
+            <w:proofErr w:type="spellStart"/>
+            <w:r>
+              <w:t>View</w:t>
+            </w:r>
+            <w:proofErr w:type="spellEnd"/>
+          </w:p>
+        </w:tc>
+        <w:tc>
+          <w:tcPr>
+            <w:tcW w:w="3021" w:type="dxa"/>
+            <w:vAlign w:val="center"/>
+          </w:tcPr>
+          <w:p>
+            <w:pPr>
+              <w:jc w:val="center"/>
+              <w:cnfStyle w:val="000000000000" w:firstRow="0" w:lastRow="0" w:firstColumn="0" w:lastColumn="0" w:oddVBand="0" w:evenVBand="0" w:oddHBand="0" w:evenHBand="0" w:firstRowFirstColumn="0" w:firstRowLastColumn="0" w:lastRowFirstColumn="0" w:lastRowLastColumn="0"/>
+            </w:pPr>
+            <w:r>
+              <w:t>Interpretuje otrzymane z modelu pakiety, układa je w pełne wiadomości.</w:t>
+            </w:r>
+          </w:p>
+        </w:tc>
+        <w:tc>
+          <w:tcPr>
+            <w:tcW w:w="3021" w:type="dxa"/>
+            <w:vAlign w:val="center"/>
+          </w:tcPr>
+          <w:p>
+            <w:pPr>
+              <w:jc w:val="center"/>
+              <w:cnfStyle w:val="000000000000" w:firstRow="0" w:lastRow="0" w:firstColumn="0" w:lastColumn="0" w:oddVBand="0" w:evenVBand="0" w:oddHBand="0" w:evenHBand="0" w:firstRowFirstColumn="0" w:firstRowLastColumn="0" w:lastRowFirstColumn="0" w:lastRowLastColumn="0"/>
+            </w:pPr>
+            <w:r>
+              <w:t>Interpretuje komendę na konfigurację, przeszukuje na obecność błędów.</w:t>
+            </w:r>
+          </w:p>
+        </w:tc>
+      </w:tr>
+      <w:tr>
+        <w:trPr>
+          <w:cnfStyle w:val="000000100000" w:firstRow="0" w:lastRow="0" w:firstColumn="0" w:lastColumn="0" w:oddVBand="0" w:evenVBand="0" w:oddHBand="1" w:evenHBand="0" w:firstRowFirstColumn="0" w:firstRowLastColumn="0" w:lastRowFirstColumn="0" w:lastRowLastColumn="0"/>
+          <w:jc w:val="center"/>
+        </w:trPr>
+        <w:tc>
+          <w:tcPr>
+            <w:cnfStyle w:val="001000000000" w:firstRow="0" w:lastRow="0" w:firstColumn="1" w:lastColumn="0" w:oddVBand="0" w:evenVBand="0" w:oddHBand="0" w:evenHBand="0" w:firstRowFirstColumn="0" w:firstRowLastColumn="0" w:lastRowFirstColumn="0" w:lastRowLastColumn="0"/>
+            <w:tcW w:w="1137" w:type="dxa"/>
+            <w:vAlign w:val="center"/>
+          </w:tcPr>
+          <w:p>
+            <w:pPr>
+              <w:jc w:val="center"/>
+            </w:pPr>
+            <w:r>
+              <w:t>Controller</w:t>
+            </w:r>
+          </w:p>
+        </w:tc>
+        <w:tc>
+          <w:tcPr>
+            <w:tcW w:w="3021" w:type="dxa"/>
+            <w:vAlign w:val="center"/>
+          </w:tcPr>
+          <w:p>
+            <w:pPr>
+              <w:jc w:val="center"/>
+              <w:cnfStyle w:val="000000100000" w:firstRow="0" w:lastRow="0" w:firstColumn="0" w:lastColumn="0" w:oddVBand="0" w:evenVBand="0" w:oddHBand="1" w:evenHBand="0" w:firstRowFirstColumn="0" w:firstRowLastColumn="0" w:lastRowFirstColumn="0" w:lastRowLastColumn="0"/>
+            </w:pPr>
+            <w:r>
+              <w:t>Na podstawie wiadomości, podejmuje decyzję o przesłaniu pakietów dalej lub ich odrzuceniu</w:t>
+            </w:r>
+          </w:p>
+        </w:tc>
+        <w:tc>
+          <w:tcPr>
+            <w:tcW w:w="3021" w:type="dxa"/>
+            <w:vAlign w:val="center"/>
+          </w:tcPr>
+          <w:p>
+            <w:pPr>
+              <w:jc w:val="center"/>
+              <w:cnfStyle w:val="000000100000" w:firstRow="0" w:lastRow="0" w:firstColumn="0" w:lastColumn="0" w:oddVBand="0" w:evenVBand="0" w:oddHBand="1" w:evenHBand="0" w:firstRowFirstColumn="0" w:firstRowLastColumn="0" w:lastRowFirstColumn="0" w:lastRowLastColumn="0"/>
+            </w:pPr>
+            <w:r>
+              <w:t>Pisze/Czyta zadaną konfigurację do pliku konfiguracyjnego</w:t>
+            </w:r>
+          </w:p>
+        </w:tc>
+      </w:tr>
+    </w:tbl>
+    <w:p/>
     <w:p>
       <w:pPr>
         <w:pStyle w:val="Nagwek1"/>
@@ -141,7 +357,100 @@
 </file>
 
 <file path=word/numbering.xml><?xml version="1.0" encoding="utf-8"?>
-<w:numbering xmlns:wpc="http://schemas.microsoft.com/office/word/2010/wordprocessingCanvas" xmlns:cx="http://schemas.microsoft.com/office/drawing/2014/chartex" xmlns:cx1="http://schemas.microsoft.com/office/drawing/2015/9/8/chartex" xmlns:cx2="http://schemas.microsoft.com/office/drawing/2015/10/21/chartex" xmlns:cx3="http://schemas.microsoft.com/office/drawing/2016/5/9/chartex" xmlns:cx4="http://schemas.microsoft.com/office/drawing/2016/5/10/chartex" xmlns:cx5="http://schemas.microsoft.com/office/drawing/2016/5/11/chartex" xmlns:cx6="http://schemas.microsoft.com/office/drawing/2016/5/12/chartex" xmlns:cx7="http://schemas.microsoft.com/office/drawing/2016/5/13/chartex" xmlns:cx8="http://schemas.microsoft.com/office/drawing/2016/5/14/chartex" xmlns:mc="http://schemas.openxmlformats.org/markup-compatibility/2006" xmlns:aink="http://schemas.microsoft.com/office/drawing/2016/ink" xmlns:am3d="http://schemas.microsoft.com/office/drawing/2017/model3d" xmlns:o="urn:schemas-microsoft-com:office:office" xmlns:r="http://schemas.openxmlformats.org/officeDocument/2006/relationships" xmlns:m="http://schemas.openxmlformats.org/officeDocument/2006/math" xmlns:v="urn:schemas-microsoft-com:vml" xmlns:wp14="http://schemas.microsoft.com/office/word/2010/wordprocessingDrawing" xmlns:wp="http://schemas.openxmlformats.org/drawingml/2006/wordprocessingDrawing" xmlns:w10="urn:schemas-microsoft-com:office:word" xmlns:w="http://schemas.openxmlformats.org/wordprocessingml/2006/main" xmlns:w14="http://schemas.microsoft.com/office/word/2010/wordml" xmlns:w15="http://schemas.microsoft.com/office/word/2012/wordml" xmlns:w16cex="http://schemas.microsoft.com/office/word/2018/wordml/cex" xmlns:w16cid="http://schemas.microsoft.com/office/word/2016/wordml/cid" xmlns:w16="http://schemas.microsoft.com/office/word/2018/wordml" xmlns:w16sdtdh="http://schemas.microsoft.com/office/word/2020/wordml/sdtdatahash" xmlns:w16se="http://schemas.microsoft.com/office/word/2015/wordml/symex" xmlns:wpg="http://schemas.microsoft.com/office/word/2010/wordprocessingGroup" xmlns:wpi="http://schemas.microsoft.com/office/word/2010/wordprocessingInk" xmlns:wne="http://schemas.microsoft.com/office/word/2006/wordml" xmlns:wps="http://schemas.microsoft.com/office/word/2010/wordprocessingShape" mc:Ignorable="w14 w15 w16se w16cid w16 w16cex w16sdtdh wp14"/>
+<w:numbering xmlns:wpc="http://schemas.microsoft.com/office/word/2010/wordprocessingCanvas" xmlns:cx="http://schemas.microsoft.com/office/drawing/2014/chartex" xmlns:cx1="http://schemas.microsoft.com/office/drawing/2015/9/8/chartex" xmlns:cx2="http://schemas.microsoft.com/office/drawing/2015/10/21/chartex" xmlns:cx3="http://schemas.microsoft.com/office/drawing/2016/5/9/chartex" xmlns:cx4="http://schemas.microsoft.com/office/drawing/2016/5/10/chartex" xmlns:cx5="http://schemas.microsoft.com/office/drawing/2016/5/11/chartex" xmlns:cx6="http://schemas.microsoft.com/office/drawing/2016/5/12/chartex" xmlns:cx7="http://schemas.microsoft.com/office/drawing/2016/5/13/chartex" xmlns:cx8="http://schemas.microsoft.com/office/drawing/2016/5/14/chartex" xmlns:mc="http://schemas.openxmlformats.org/markup-compatibility/2006" xmlns:aink="http://schemas.microsoft.com/office/drawing/2016/ink" xmlns:am3d="http://schemas.microsoft.com/office/drawing/2017/model3d" xmlns:o="urn:schemas-microsoft-com:office:office" xmlns:r="http://schemas.openxmlformats.org/officeDocument/2006/relationships" xmlns:m="http://schemas.openxmlformats.org/officeDocument/2006/math" xmlns:v="urn:schemas-microsoft-com:vml" xmlns:wp14="http://schemas.microsoft.com/office/word/2010/wordprocessingDrawing" xmlns:wp="http://schemas.openxmlformats.org/drawingml/2006/wordprocessingDrawing" xmlns:w10="urn:schemas-microsoft-com:office:word" xmlns:w="http://schemas.openxmlformats.org/wordprocessingml/2006/main" xmlns:w14="http://schemas.microsoft.com/office/word/2010/wordml" xmlns:w15="http://schemas.microsoft.com/office/word/2012/wordml" xmlns:w16cex="http://schemas.microsoft.com/office/word/2018/wordml/cex" xmlns:w16cid="http://schemas.microsoft.com/office/word/2016/wordml/cid" xmlns:w16="http://schemas.microsoft.com/office/word/2018/wordml" xmlns:w16sdtdh="http://schemas.microsoft.com/office/word/2020/wordml/sdtdatahash" xmlns:w16se="http://schemas.microsoft.com/office/word/2015/wordml/symex" xmlns:wpg="http://schemas.microsoft.com/office/word/2010/wordprocessingGroup" xmlns:wpi="http://schemas.microsoft.com/office/word/2010/wordprocessingInk" xmlns:wne="http://schemas.microsoft.com/office/word/2006/wordml" xmlns:wps="http://schemas.microsoft.com/office/word/2010/wordprocessingShape" mc:Ignorable="w14 w15 w16se w16cid w16 w16cex w16sdtdh wp14">
+  <w:abstractNum w:abstractNumId="0" w15:restartNumberingAfterBreak="0">
+    <w:nsid w:val="6EF33780"/>
+    <w:multiLevelType w:val="hybridMultilevel"/>
+    <w:tmpl w:val="E14810F6"/>
+    <w:lvl w:ilvl="0" w:tplc="0415000F">
+      <w:start w:val="1"/>
+      <w:numFmt w:val="decimal"/>
+      <w:lvlText w:val="%1."/>
+      <w:lvlJc w:val="left"/>
+      <w:pPr>
+        <w:ind w:left="720" w:hanging="360"/>
+      </w:pPr>
+      <w:rPr>
+        <w:rFonts w:hint="default"/>
+      </w:rPr>
+    </w:lvl>
+    <w:lvl w:ilvl="1" w:tplc="04150019" w:tentative="1">
+      <w:start w:val="1"/>
+      <w:numFmt w:val="lowerLetter"/>
+      <w:lvlText w:val="%2."/>
+      <w:lvlJc w:val="left"/>
+      <w:pPr>
+        <w:ind w:left="1440" w:hanging="360"/>
+      </w:pPr>
+    </w:lvl>
+    <w:lvl w:ilvl="2" w:tplc="0415001B" w:tentative="1">
+      <w:start w:val="1"/>
+      <w:numFmt w:val="lowerRoman"/>
+      <w:lvlText w:val="%3."/>
+      <w:lvlJc w:val="right"/>
+      <w:pPr>
+        <w:ind w:left="2160" w:hanging="180"/>
+      </w:pPr>
+    </w:lvl>
+    <w:lvl w:ilvl="3" w:tplc="0415000F" w:tentative="1">
+      <w:start w:val="1"/>
+      <w:numFmt w:val="decimal"/>
+      <w:lvlText w:val="%4."/>
+      <w:lvlJc w:val="left"/>
+      <w:pPr>
+        <w:ind w:left="2880" w:hanging="360"/>
+      </w:pPr>
+    </w:lvl>
+    <w:lvl w:ilvl="4" w:tplc="04150019" w:tentative="1">
+      <w:start w:val="1"/>
+      <w:numFmt w:val="lowerLetter"/>
+      <w:lvlText w:val="%5."/>
+      <w:lvlJc w:val="left"/>
+      <w:pPr>
+        <w:ind w:left="3600" w:hanging="360"/>
+      </w:pPr>
+    </w:lvl>
+    <w:lvl w:ilvl="5" w:tplc="0415001B" w:tentative="1">
+      <w:start w:val="1"/>
+      <w:numFmt w:val="lowerRoman"/>
+      <w:lvlText w:val="%6."/>
+      <w:lvlJc w:val="right"/>
+      <w:pPr>
+        <w:ind w:left="4320" w:hanging="180"/>
+      </w:pPr>
+    </w:lvl>
+    <w:lvl w:ilvl="6" w:tplc="0415000F" w:tentative="1">
+      <w:start w:val="1"/>
+      <w:numFmt w:val="decimal"/>
+      <w:lvlText w:val="%7."/>
+      <w:lvlJc w:val="left"/>
+      <w:pPr>
+        <w:ind w:left="5040" w:hanging="360"/>
+      </w:pPr>
+    </w:lvl>
+    <w:lvl w:ilvl="7" w:tplc="04150019" w:tentative="1">
+      <w:start w:val="1"/>
+      <w:numFmt w:val="lowerLetter"/>
+      <w:lvlText w:val="%8."/>
+      <w:lvlJc w:val="left"/>
+      <w:pPr>
+        <w:ind w:left="5760" w:hanging="360"/>
+      </w:pPr>
+    </w:lvl>
+    <w:lvl w:ilvl="8" w:tplc="0415001B" w:tentative="1">
+      <w:start w:val="1"/>
+      <w:numFmt w:val="lowerRoman"/>
+      <w:lvlText w:val="%9."/>
+      <w:lvlJc w:val="right"/>
+      <w:pPr>
+        <w:ind w:left="6480" w:hanging="180"/>
+      </w:pPr>
+    </w:lvl>
+  </w:abstractNum>
+  <w:num w:numId="1">
+    <w:abstractNumId w:val="0"/>
+  </w:num>
+</w:numbering>
 </file>
 
 <file path=word/styles.xml><?xml version="1.0" encoding="utf-8"?>
@@ -1148,6 +1457,129 @@
       <w:outlineLvl w:val="9"/>
     </w:pPr>
   </w:style>
+  <w:style w:type="paragraph" w:styleId="Akapitzlist">
+    <w:name w:val="List Paragraph"/>
+    <w:basedOn w:val="Normalny"/>
+    <w:uiPriority w:val="34"/>
+    <w:qFormat/>
+    <w:rsid w:val="00167E6D"/>
+    <w:pPr>
+      <w:ind w:left="720"/>
+      <w:contextualSpacing/>
+    </w:pPr>
+  </w:style>
+  <w:style w:type="table" w:styleId="Tabela-Siatka">
+    <w:name w:val="Table Grid"/>
+    <w:basedOn w:val="Standardowy"/>
+    <w:uiPriority w:val="39"/>
+    <w:rsid w:val="001577F3"/>
+    <w:pPr>
+      <w:spacing w:before="0" w:after="0" w:line="240" w:lineRule="auto"/>
+    </w:pPr>
+    <w:tblPr>
+      <w:tblBorders>
+        <w:top w:val="single" w:sz="4" w:space="0" w:color="auto"/>
+        <w:left w:val="single" w:sz="4" w:space="0" w:color="auto"/>
+        <w:bottom w:val="single" w:sz="4" w:space="0" w:color="auto"/>
+        <w:right w:val="single" w:sz="4" w:space="0" w:color="auto"/>
+        <w:insideH w:val="single" w:sz="4" w:space="0" w:color="auto"/>
+        <w:insideV w:val="single" w:sz="4" w:space="0" w:color="auto"/>
+      </w:tblBorders>
+    </w:tblPr>
+  </w:style>
+  <w:style w:type="table" w:styleId="Zwykatabela3">
+    <w:name w:val="Plain Table 3"/>
+    <w:basedOn w:val="Standardowy"/>
+    <w:uiPriority w:val="43"/>
+    <w:rsid w:val="000B2ABA"/>
+    <w:pPr>
+      <w:spacing w:after="0" w:line="240" w:lineRule="auto"/>
+    </w:pPr>
+    <w:tblPr>
+      <w:tblStyleRowBandSize w:val="1"/>
+      <w:tblStyleColBandSize w:val="1"/>
+    </w:tblPr>
+    <w:tblStylePr w:type="firstRow">
+      <w:rPr>
+        <w:b/>
+        <w:bCs/>
+        <w:caps/>
+      </w:rPr>
+      <w:tblPr/>
+      <w:tcPr>
+        <w:tcBorders>
+          <w:bottom w:val="single" w:sz="4" w:space="0" w:color="7F7F7F" w:themeColor="text1" w:themeTint="80"/>
+        </w:tcBorders>
+      </w:tcPr>
+    </w:tblStylePr>
+    <w:tblStylePr w:type="lastRow">
+      <w:rPr>
+        <w:b/>
+        <w:bCs/>
+        <w:caps/>
+      </w:rPr>
+      <w:tblPr/>
+      <w:tcPr>
+        <w:tcBorders>
+          <w:top w:val="nil"/>
+        </w:tcBorders>
+      </w:tcPr>
+    </w:tblStylePr>
+    <w:tblStylePr w:type="firstCol">
+      <w:rPr>
+        <w:b/>
+        <w:bCs/>
+        <w:caps/>
+      </w:rPr>
+      <w:tblPr/>
+      <w:tcPr>
+        <w:tcBorders>
+          <w:right w:val="single" w:sz="4" w:space="0" w:color="7F7F7F" w:themeColor="text1" w:themeTint="80"/>
+        </w:tcBorders>
+      </w:tcPr>
+    </w:tblStylePr>
+    <w:tblStylePr w:type="lastCol">
+      <w:rPr>
+        <w:b/>
+        <w:bCs/>
+        <w:caps/>
+      </w:rPr>
+      <w:tblPr/>
+      <w:tcPr>
+        <w:tcBorders>
+          <w:left w:val="nil"/>
+        </w:tcBorders>
+      </w:tcPr>
+    </w:tblStylePr>
+    <w:tblStylePr w:type="band1Vert">
+      <w:tblPr/>
+      <w:tcPr>
+        <w:shd w:val="clear" w:color="auto" w:fill="F2F2F2" w:themeFill="background1" w:themeFillShade="F2"/>
+      </w:tcPr>
+    </w:tblStylePr>
+    <w:tblStylePr w:type="band1Horz">
+      <w:tblPr/>
+      <w:tcPr>
+        <w:shd w:val="clear" w:color="auto" w:fill="F2F2F2" w:themeFill="background1" w:themeFillShade="F2"/>
+      </w:tcPr>
+    </w:tblStylePr>
+    <w:tblStylePr w:type="neCell">
+      <w:tblPr/>
+      <w:tcPr>
+        <w:tcBorders>
+          <w:left w:val="nil"/>
+        </w:tcBorders>
+      </w:tcPr>
+    </w:tblStylePr>
+    <w:tblStylePr w:type="nwCell">
+      <w:tblPr/>
+      <w:tcPr>
+        <w:tcBorders>
+          <w:right w:val="nil"/>
+        </w:tcBorders>
+      </w:tcPr>
+    </w:tblStylePr>
+  </w:style>
 </w:styles>
 </file>
 

</xml_diff>

<commit_message>
Short definitions of the modules
</commit_message>
<xml_diff>
--- a/doc/stage1/Architecture.docx
+++ b/doc/stage1/Architecture.docx
@@ -148,11 +148,9 @@
             <w:pPr>
               <w:jc w:val="center"/>
             </w:pPr>
-            <w:proofErr w:type="spellStart"/>
             <w:r>
               <w:t>View</w:t>
             </w:r>
-            <w:proofErr w:type="spellEnd"/>
           </w:p>
         </w:tc>
         <w:tc>
@@ -248,10 +246,98 @@
       </w:r>
     </w:p>
     <w:p>
-      <w:r>
-        <w:t>R</w:t>
-      </w:r>
-    </w:p>
+      <w:pPr>
+        <w:pStyle w:val="Nagwek2"/>
+      </w:pPr>
+      <w:r>
+        <w:t>Moduł FIRE – Python3</w:t>
+      </w:r>
+    </w:p>
+    <w:p>
+      <w:r>
+        <w:t xml:space="preserve">Moduł FIRE odpowiada za funkcjonalną część implementowanego </w:t>
+      </w:r>
+      <w:proofErr w:type="spellStart"/>
+      <w:r>
+        <w:t>firewall’a</w:t>
+      </w:r>
+      <w:proofErr w:type="spellEnd"/>
+      <w:r>
+        <w:t xml:space="preserve">. Przechwytuje on pakiety z kolejki systemowej za pomocą pakietu </w:t>
+      </w:r>
+      <w:proofErr w:type="spellStart"/>
+      <w:r>
+        <w:t>Netfilter</w:t>
+      </w:r>
+      <w:proofErr w:type="spellEnd"/>
+      <w:r>
+        <w:t>. Następnie analizuje on pakiety pod kątem reguł zadanych w pliku konfiguracyjnym i podejmuje decyzję o bądź przesłaniu dalej, bądź o opuszczeniu pakietu.</w:t>
+      </w:r>
+    </w:p>
+    <w:p>
+      <w:r>
+        <w:t>Poniższa tabela przedstawia interfejsy modułu FIRE:</w:t>
+      </w:r>
+    </w:p>
+    <w:p/>
+    <w:p>
+      <w:pPr>
+        <w:pStyle w:val="Nagwek2"/>
+      </w:pPr>
+      <w:r>
+        <w:t>MODUŁ CONF – PYTHON3</w:t>
+      </w:r>
+    </w:p>
+    <w:p>
+      <w:r>
+        <w:t xml:space="preserve">Moduł CONF odpowiada za możliwość konfiguracji implementowanego </w:t>
+      </w:r>
+      <w:proofErr w:type="spellStart"/>
+      <w:r>
+        <w:t>firewall’a</w:t>
+      </w:r>
+      <w:proofErr w:type="spellEnd"/>
+      <w:r>
+        <w:t xml:space="preserve">. </w:t>
+      </w:r>
+      <w:r>
+        <w:t xml:space="preserve">Wystawia on interfejs sieciowy umożliwiający użytkownikowi definicję nowych bądź modyfikację/usunięcie starych reguł. Po </w:t>
+      </w:r>
+      <w:proofErr w:type="spellStart"/>
+      <w:r>
+        <w:t>przeparsowaniu</w:t>
+      </w:r>
+      <w:proofErr w:type="spellEnd"/>
+      <w:r>
+        <w:t xml:space="preserve"> legalności działań użytkownika, moduł modyfikuje plik konfiguracyjny.</w:t>
+      </w:r>
+    </w:p>
+    <w:p>
+      <w:r>
+        <w:t>Poniższa tabela przedstawia interfejsy modułu CONF:</w:t>
+      </w:r>
+    </w:p>
+    <w:p/>
+    <w:p>
+      <w:pPr>
+        <w:pStyle w:val="Nagwek2"/>
+      </w:pPr>
+      <w:r>
+        <w:t>PLIK KONFIGURACYJNY – FIREWALL.CONF</w:t>
+      </w:r>
+    </w:p>
+    <w:p>
+      <w:r>
+        <w:t xml:space="preserve">Plik konfiguracyjny odpowiada za zestaw reguł stosowanych przez moduł FIRE. </w:t>
+      </w:r>
+      <w:r>
+        <w:t xml:space="preserve">Działa on w trybie White Listy, a więc zdefiniowane przez owe reguły pakiety są przepuszczane a reszta blokowana. </w:t>
+      </w:r>
+      <w:r>
+        <w:t>W osobnych wierszach trzymane są definicje reguł w postaci przedstawionej w poniższej tabeli:</w:t>
+      </w:r>
+    </w:p>
+    <w:p/>
     <w:p>
       <w:pPr>
         <w:pStyle w:val="Nagwek1"/>
@@ -260,16 +346,13 @@
         <w:t>Interakcje pomiędzy elementami</w:t>
       </w:r>
     </w:p>
-    <w:p>
-      <w:r>
-        <w:t>R</w:t>
-      </w:r>
-    </w:p>
+    <w:p/>
     <w:p>
       <w:pPr>
         <w:pStyle w:val="Nagwek1"/>
       </w:pPr>
       <w:r>
+        <w:lastRenderedPageBreak/>
         <w:t>Wyjaśnienie istoty przyjętych rozwiązań</w:t>
       </w:r>
     </w:p>

</xml_diff>

<commit_message>
Added definitions of boundries btw. modules
</commit_message>
<xml_diff>
--- a/doc/stage1/Architecture.docx
+++ b/doc/stage1/Architecture.docx
@@ -10,11 +10,19 @@
         <w:t>Plan struktury systemu – model komponentów</w:t>
       </w:r>
     </w:p>
+    <w:p/>
+    <w:p/>
+    <w:p>
+      <w:r>
+        <w:br w:type="page"/>
+      </w:r>
+    </w:p>
     <w:p>
       <w:pPr>
         <w:pStyle w:val="Nagwek1"/>
       </w:pPr>
       <w:r>
+        <w:lastRenderedPageBreak/>
         <w:t>Zastosowane szablony architektoniczne</w:t>
       </w:r>
     </w:p>
@@ -238,10 +246,16 @@
     </w:tbl>
     <w:p/>
     <w:p>
+      <w:r>
+        <w:br w:type="page"/>
+      </w:r>
+    </w:p>
+    <w:p>
       <w:pPr>
         <w:pStyle w:val="Nagwek1"/>
       </w:pPr>
       <w:r>
+        <w:lastRenderedPageBreak/>
         <w:t>Kluczowe elementy struktury i ich interfejsy</w:t>
       </w:r>
     </w:p>
@@ -255,23 +269,7 @@
     </w:p>
     <w:p>
       <w:r>
-        <w:t xml:space="preserve">Moduł FIRE odpowiada za funkcjonalną część implementowanego </w:t>
-      </w:r>
-      <w:proofErr w:type="spellStart"/>
-      <w:r>
-        <w:t>firewall’a</w:t>
-      </w:r>
-      <w:proofErr w:type="spellEnd"/>
-      <w:r>
-        <w:t xml:space="preserve">. Przechwytuje on pakiety z kolejki systemowej za pomocą pakietu </w:t>
-      </w:r>
-      <w:proofErr w:type="spellStart"/>
-      <w:r>
-        <w:t>Netfilter</w:t>
-      </w:r>
-      <w:proofErr w:type="spellEnd"/>
-      <w:r>
-        <w:t>. Następnie analizuje on pakiety pod kątem reguł zadanych w pliku konfiguracyjnym i podejmuje decyzję o bądź przesłaniu dalej, bądź o opuszczeniu pakietu.</w:t>
+        <w:t>Moduł FIRE odpowiada za funkcjonalną część implementowanego firewall’a. Przechwytuje on pakiety z kolejki systemowej za pomocą pakietu Netfilter. Następnie analizuje on pakiety pod kątem reguł zadanych w pliku konfiguracyjnym i podejmuje decyzję o bądź przesłaniu dalej, bądź o opuszczeniu pakietu.</w:t>
       </w:r>
     </w:p>
     <w:p>
@@ -290,26 +288,10 @@
     </w:p>
     <w:p>
       <w:r>
-        <w:t xml:space="preserve">Moduł CONF odpowiada za możliwość konfiguracji implementowanego </w:t>
-      </w:r>
-      <w:proofErr w:type="spellStart"/>
-      <w:r>
-        <w:t>firewall’a</w:t>
-      </w:r>
-      <w:proofErr w:type="spellEnd"/>
-      <w:r>
-        <w:t xml:space="preserve">. </w:t>
-      </w:r>
-      <w:r>
-        <w:t xml:space="preserve">Wystawia on interfejs sieciowy umożliwiający użytkownikowi definicję nowych bądź modyfikację/usunięcie starych reguł. Po </w:t>
-      </w:r>
-      <w:proofErr w:type="spellStart"/>
-      <w:r>
-        <w:t>przeparsowaniu</w:t>
-      </w:r>
-      <w:proofErr w:type="spellEnd"/>
-      <w:r>
-        <w:t xml:space="preserve"> legalności działań użytkownika, moduł modyfikuje plik konfiguracyjny.</w:t>
+        <w:t xml:space="preserve">Moduł CONF odpowiada za możliwość konfiguracji implementowanego firewall’a. </w:t>
+      </w:r>
+      <w:r>
+        <w:t>Wystawia on interfejs sieciowy umożliwiający użytkownikowi definicję nowych bądź modyfikację/usunięcie starych reguł. Po przeparsowaniu legalności działań użytkownika, moduł modyfikuje plik konfiguracyjny.</w:t>
       </w:r>
     </w:p>
     <w:p>
@@ -346,45 +328,88 @@
         <w:t>Interakcje pomiędzy elementami</w:t>
       </w:r>
     </w:p>
-    <w:p/>
+    <w:p>
+      <w:pPr>
+        <w:pStyle w:val="Nagwek2"/>
+      </w:pPr>
+      <w:r>
+        <w:t>CONF – FIRE</w:t>
+      </w:r>
+    </w:p>
+    <w:p>
+      <w:r>
+        <w:t>Celem zastosowanej architektury była jak największa separacja modułu FIRE od CONF, aby w razie niesprawności narażonej zewnętrznie usługi sieciowej zapewnianej przez CONF, nie wyłączyć modułu FIRE odpowiadającego za bezpieczeństwo.</w:t>
+      </w:r>
+    </w:p>
+    <w:p>
+      <w:r>
+        <w:t>Mając powyższe na względzie, jedyną spodziewaną interakcją, jest wysłanie sygnału PING przez moduł CONF przy zmianie pliku konfiguracyjnego.</w:t>
+      </w:r>
+    </w:p>
+    <w:p>
+      <w:pPr>
+        <w:pStyle w:val="Nagwek2"/>
+      </w:pPr>
+      <w:r>
+        <w:t>PLIK KONFIGURACYJNY – CONF</w:t>
+      </w:r>
+    </w:p>
+    <w:p>
+      <w:r>
+        <w:t>Plik konfiguracyjny jest pisany przez moduł CONF.</w:t>
+      </w:r>
+    </w:p>
+    <w:p>
+      <w:pPr>
+        <w:pStyle w:val="Nagwek2"/>
+      </w:pPr>
+      <w:r>
+        <w:t>FIRE – PLIK KONFIGURACYJNY</w:t>
+      </w:r>
+    </w:p>
+    <w:p>
+      <w:r>
+        <w:t>Plik konfiguracyjny jest czytany przez moduł FIRE.</w:t>
+      </w:r>
+    </w:p>
     <w:p>
       <w:pPr>
         <w:pStyle w:val="Nagwek1"/>
       </w:pPr>
       <w:r>
+        <w:t>Wyjaśnienie istoty przyjętych rozwiązań</w:t>
+      </w:r>
+    </w:p>
+    <w:p>
+      <w:pPr>
+        <w:pStyle w:val="Nagwek1"/>
+      </w:pPr>
+      <w:r>
+        <w:t>Określenie podstawowych mechanizmów technicznych</w:t>
+      </w:r>
+    </w:p>
+    <w:p>
+      <w:pPr>
+        <w:pStyle w:val="Nagwek2"/>
+      </w:pPr>
+      <w:r>
+        <w:t>Sprzęt</w:t>
+      </w:r>
+    </w:p>
+    <w:p>
+      <w:pPr>
+        <w:pStyle w:val="Nagwek2"/>
+      </w:pPr>
+      <w:r>
+        <w:t>Systemy operacyjne</w:t>
+      </w:r>
+    </w:p>
+    <w:p>
+      <w:pPr>
+        <w:pStyle w:val="Nagwek2"/>
+      </w:pPr>
+      <w:r>
         <w:lastRenderedPageBreak/>
-        <w:t>Wyjaśnienie istoty przyjętych rozwiązań</w:t>
-      </w:r>
-    </w:p>
-    <w:p>
-      <w:pPr>
-        <w:pStyle w:val="Nagwek1"/>
-      </w:pPr>
-      <w:r>
-        <w:t>Określenie podstawowych mechanizmów technicznych</w:t>
-      </w:r>
-    </w:p>
-    <w:p>
-      <w:pPr>
-        <w:pStyle w:val="Nagwek2"/>
-      </w:pPr>
-      <w:r>
-        <w:t>Sprzęt</w:t>
-      </w:r>
-    </w:p>
-    <w:p>
-      <w:pPr>
-        <w:pStyle w:val="Nagwek2"/>
-      </w:pPr>
-      <w:r>
-        <w:t>Systemy operacyjne</w:t>
-      </w:r>
-    </w:p>
-    <w:p>
-      <w:pPr>
-        <w:pStyle w:val="Nagwek2"/>
-      </w:pPr>
-      <w:r>
         <w:t>Serwer aplikacyjny</w:t>
       </w:r>
     </w:p>

</xml_diff>

<commit_message>
Updated Interface of module FIRE
</commit_message>
<xml_diff>
--- a/doc/stage1/Architecture.docx
+++ b/doc/stage1/Architecture.docx
@@ -274,9 +274,359 @@
     </w:p>
     <w:p>
       <w:r>
-        <w:t>Poniższa tabela przedstawia interfejsy modułu FIRE:</w:t>
-      </w:r>
-    </w:p>
+        <w:t>Poniższa tabela przedstawia interfejs modułu FIRE:</w:t>
+      </w:r>
+    </w:p>
+    <w:tbl>
+      <w:tblPr>
+        <w:tblStyle w:val="Zwykatabela3"/>
+        <w:tblW w:w="9180" w:type="dxa"/>
+        <w:tblLook w:val="04A0" w:firstRow="1" w:lastRow="0" w:firstColumn="1" w:lastColumn="0" w:noHBand="0" w:noVBand="1"/>
+      </w:tblPr>
+      <w:tblGrid>
+        <w:gridCol w:w="2270"/>
+        <w:gridCol w:w="3542"/>
+        <w:gridCol w:w="3368"/>
+      </w:tblGrid>
+      <w:tr>
+        <w:trPr>
+          <w:cnfStyle w:val="100000000000" w:firstRow="1" w:lastRow="0" w:firstColumn="0" w:lastColumn="0" w:oddVBand="0" w:evenVBand="0" w:oddHBand="0" w:evenHBand="0" w:firstRowFirstColumn="0" w:firstRowLastColumn="0" w:lastRowFirstColumn="0" w:lastRowLastColumn="0"/>
+        </w:trPr>
+        <w:tc>
+          <w:tcPr>
+            <w:cnfStyle w:val="001000000100" w:firstRow="0" w:lastRow="0" w:firstColumn="1" w:lastColumn="0" w:oddVBand="0" w:evenVBand="0" w:oddHBand="0" w:evenHBand="0" w:firstRowFirstColumn="1" w:firstRowLastColumn="0" w:lastRowFirstColumn="0" w:lastRowLastColumn="0"/>
+            <w:tcW w:w="2270" w:type="dxa"/>
+            <w:vAlign w:val="center"/>
+          </w:tcPr>
+          <w:p>
+            <w:pPr>
+              <w:jc w:val="center"/>
+            </w:pPr>
+            <w:r>
+              <w:t>Metoda</w:t>
+            </w:r>
+          </w:p>
+        </w:tc>
+        <w:tc>
+          <w:tcPr>
+            <w:tcW w:w="3542" w:type="dxa"/>
+            <w:vAlign w:val="center"/>
+          </w:tcPr>
+          <w:p>
+            <w:pPr>
+              <w:jc w:val="center"/>
+              <w:cnfStyle w:val="100000000000" w:firstRow="1" w:lastRow="0" w:firstColumn="0" w:lastColumn="0" w:oddVBand="0" w:evenVBand="0" w:oddHBand="0" w:evenHBand="0" w:firstRowFirstColumn="0" w:firstRowLastColumn="0" w:lastRowFirstColumn="0" w:lastRowLastColumn="0"/>
+            </w:pPr>
+            <w:r>
+              <w:t>Zwraca</w:t>
+            </w:r>
+          </w:p>
+        </w:tc>
+        <w:tc>
+          <w:tcPr>
+            <w:tcW w:w="3368" w:type="dxa"/>
+            <w:vAlign w:val="center"/>
+          </w:tcPr>
+          <w:p>
+            <w:pPr>
+              <w:jc w:val="center"/>
+              <w:cnfStyle w:val="100000000000" w:firstRow="1" w:lastRow="0" w:firstColumn="0" w:lastColumn="0" w:oddVBand="0" w:evenVBand="0" w:oddHBand="0" w:evenHBand="0" w:firstRowFirstColumn="0" w:firstRowLastColumn="0" w:lastRowFirstColumn="0" w:lastRowLastColumn="0"/>
+            </w:pPr>
+            <w:r>
+              <w:t>Działanie</w:t>
+            </w:r>
+          </w:p>
+        </w:tc>
+      </w:tr>
+      <w:tr>
+        <w:trPr>
+          <w:cnfStyle w:val="000000100000" w:firstRow="0" w:lastRow="0" w:firstColumn="0" w:lastColumn="0" w:oddVBand="0" w:evenVBand="0" w:oddHBand="1" w:evenHBand="0" w:firstRowFirstColumn="0" w:firstRowLastColumn="0" w:lastRowFirstColumn="0" w:lastRowLastColumn="0"/>
+        </w:trPr>
+        <w:tc>
+          <w:tcPr>
+            <w:cnfStyle w:val="001000000000" w:firstRow="0" w:lastRow="0" w:firstColumn="1" w:lastColumn="0" w:oddVBand="0" w:evenVBand="0" w:oddHBand="0" w:evenHBand="0" w:firstRowFirstColumn="0" w:firstRowLastColumn="0" w:lastRowFirstColumn="0" w:lastRowLastColumn="0"/>
+            <w:tcW w:w="2270" w:type="dxa"/>
+            <w:vAlign w:val="center"/>
+          </w:tcPr>
+          <w:p>
+            <w:pPr>
+              <w:jc w:val="center"/>
+            </w:pPr>
+            <w:r>
+              <w:t>R</w:t>
+            </w:r>
+            <w:r>
+              <w:t>ead</w:t>
+            </w:r>
+            <w:r>
+              <w:t>Message()</w:t>
+            </w:r>
+          </w:p>
+        </w:tc>
+        <w:tc>
+          <w:tcPr>
+            <w:tcW w:w="3542" w:type="dxa"/>
+            <w:vAlign w:val="center"/>
+          </w:tcPr>
+          <w:p>
+            <w:pPr>
+              <w:jc w:val="center"/>
+              <w:cnfStyle w:val="000000100000" w:firstRow="0" w:lastRow="0" w:firstColumn="0" w:lastColumn="0" w:oddVBand="0" w:evenVBand="0" w:oddHBand="1" w:evenHBand="0" w:firstRowFirstColumn="0" w:firstRowLastColumn="0" w:lastRowFirstColumn="0" w:lastRowLastColumn="0"/>
+            </w:pPr>
+            <w:r>
+              <w:t>Powodzenie – Strukturę reprezentującą pełną wiadomość, wraz z oryginalnymi pakietami na nią się składającymi</w:t>
+            </w:r>
+            <w:r>
+              <w:br/>
+              <w:t>Porażka – kod błędu</w:t>
+            </w:r>
+          </w:p>
+        </w:tc>
+        <w:tc>
+          <w:tcPr>
+            <w:tcW w:w="3368" w:type="dxa"/>
+            <w:vAlign w:val="center"/>
+          </w:tcPr>
+          <w:p>
+            <w:pPr>
+              <w:jc w:val="center"/>
+              <w:cnfStyle w:val="000000100000" w:firstRow="0" w:lastRow="0" w:firstColumn="0" w:lastColumn="0" w:oddVBand="0" w:evenVBand="0" w:oddHBand="1" w:evenHBand="0" w:firstRowFirstColumn="0" w:firstRowLastColumn="0" w:lastRowFirstColumn="0" w:lastRowLastColumn="0"/>
+            </w:pPr>
+            <w:r>
+              <w:t>Czyta pakiety z kolejki systemowej, póki nie poskłada z nich wiadomości.</w:t>
+            </w:r>
+          </w:p>
+        </w:tc>
+      </w:tr>
+      <w:tr>
+        <w:tc>
+          <w:tcPr>
+            <w:cnfStyle w:val="001000000000" w:firstRow="0" w:lastRow="0" w:firstColumn="1" w:lastColumn="0" w:oddVBand="0" w:evenVBand="0" w:oddHBand="0" w:evenHBand="0" w:firstRowFirstColumn="0" w:firstRowLastColumn="0" w:lastRowFirstColumn="0" w:lastRowLastColumn="0"/>
+            <w:tcW w:w="2270" w:type="dxa"/>
+            <w:vAlign w:val="center"/>
+          </w:tcPr>
+          <w:p>
+            <w:pPr>
+              <w:jc w:val="center"/>
+            </w:pPr>
+            <w:r>
+              <w:t>AnalyseMessage(mes)</w:t>
+            </w:r>
+          </w:p>
+        </w:tc>
+        <w:tc>
+          <w:tcPr>
+            <w:tcW w:w="3542" w:type="dxa"/>
+            <w:vAlign w:val="center"/>
+          </w:tcPr>
+          <w:p>
+            <w:pPr>
+              <w:jc w:val="center"/>
+              <w:cnfStyle w:val="000000000000" w:firstRow="0" w:lastRow="0" w:firstColumn="0" w:lastColumn="0" w:oddVBand="0" w:evenVBand="0" w:oddHBand="0" w:evenHBand="0" w:firstRowFirstColumn="0" w:firstRowLastColumn="0" w:lastRowFirstColumn="0" w:lastRowLastColumn="0"/>
+            </w:pPr>
+            <w:r>
+              <w:t>TRUE -&gt; ACCEPT</w:t>
+            </w:r>
+            <w:r>
+              <w:br/>
+              <w:t>FALSE -&gt; REJECT</w:t>
+            </w:r>
+          </w:p>
+        </w:tc>
+        <w:tc>
+          <w:tcPr>
+            <w:tcW w:w="3368" w:type="dxa"/>
+            <w:vAlign w:val="center"/>
+          </w:tcPr>
+          <w:p>
+            <w:pPr>
+              <w:jc w:val="center"/>
+              <w:cnfStyle w:val="000000000000" w:firstRow="0" w:lastRow="0" w:firstColumn="0" w:lastColumn="0" w:oddVBand="0" w:evenVBand="0" w:oddHBand="0" w:evenHBand="0" w:firstRowFirstColumn="0" w:firstRowLastColumn="0" w:lastRowFirstColumn="0" w:lastRowLastColumn="0"/>
+            </w:pPr>
+            <w:r>
+              <w:t>Analizuje wiadomość pod kątem obecnego zbioru reguł.</w:t>
+            </w:r>
+          </w:p>
+        </w:tc>
+      </w:tr>
+      <w:tr>
+        <w:trPr>
+          <w:cnfStyle w:val="000000100000" w:firstRow="0" w:lastRow="0" w:firstColumn="0" w:lastColumn="0" w:oddVBand="0" w:evenVBand="0" w:oddHBand="1" w:evenHBand="0" w:firstRowFirstColumn="0" w:firstRowLastColumn="0" w:lastRowFirstColumn="0" w:lastRowLastColumn="0"/>
+        </w:trPr>
+        <w:tc>
+          <w:tcPr>
+            <w:cnfStyle w:val="001000000000" w:firstRow="0" w:lastRow="0" w:firstColumn="1" w:lastColumn="0" w:oddVBand="0" w:evenVBand="0" w:oddHBand="0" w:evenHBand="0" w:firstRowFirstColumn="0" w:firstRowLastColumn="0" w:lastRowFirstColumn="0" w:lastRowLastColumn="0"/>
+            <w:tcW w:w="2270" w:type="dxa"/>
+            <w:vAlign w:val="center"/>
+          </w:tcPr>
+          <w:p>
+            <w:pPr>
+              <w:jc w:val="center"/>
+            </w:pPr>
+            <w:r>
+              <w:t>AcceptMessage(mes)</w:t>
+            </w:r>
+          </w:p>
+        </w:tc>
+        <w:tc>
+          <w:tcPr>
+            <w:tcW w:w="3542" w:type="dxa"/>
+            <w:vAlign w:val="center"/>
+          </w:tcPr>
+          <w:p>
+            <w:pPr>
+              <w:jc w:val="center"/>
+              <w:cnfStyle w:val="000000100000" w:firstRow="0" w:lastRow="0" w:firstColumn="0" w:lastColumn="0" w:oddVBand="0" w:evenVBand="0" w:oddHBand="1" w:evenHBand="0" w:firstRowFirstColumn="0" w:firstRowLastColumn="0" w:lastRowFirstColumn="0" w:lastRowLastColumn="0"/>
+            </w:pPr>
+            <w:r>
+              <w:t>Powodzenie – 0</w:t>
+            </w:r>
+          </w:p>
+          <w:p>
+            <w:pPr>
+              <w:jc w:val="center"/>
+              <w:cnfStyle w:val="000000100000" w:firstRow="0" w:lastRow="0" w:firstColumn="0" w:lastColumn="0" w:oddVBand="0" w:evenVBand="0" w:oddHBand="1" w:evenHBand="0" w:firstRowFirstColumn="0" w:firstRowLastColumn="0" w:lastRowFirstColumn="0" w:lastRowLastColumn="0"/>
+            </w:pPr>
+            <w:r>
+              <w:t>Porażka – Kod Błędu</w:t>
+            </w:r>
+          </w:p>
+        </w:tc>
+        <w:tc>
+          <w:tcPr>
+            <w:tcW w:w="3368" w:type="dxa"/>
+            <w:vAlign w:val="center"/>
+          </w:tcPr>
+          <w:p>
+            <w:pPr>
+              <w:jc w:val="center"/>
+              <w:cnfStyle w:val="000000100000" w:firstRow="0" w:lastRow="0" w:firstColumn="0" w:lastColumn="0" w:oddVBand="0" w:evenVBand="0" w:oddHBand="1" w:evenHBand="0" w:firstRowFirstColumn="0" w:firstRowLastColumn="0" w:lastRowFirstColumn="0" w:lastRowLastColumn="0"/>
+            </w:pPr>
+            <w:r>
+              <w:t>Przepuszcza pakiety składające się na wiadomość dalej.</w:t>
+            </w:r>
+          </w:p>
+        </w:tc>
+      </w:tr>
+      <w:tr>
+        <w:tc>
+          <w:tcPr>
+            <w:cnfStyle w:val="001000000000" w:firstRow="0" w:lastRow="0" w:firstColumn="1" w:lastColumn="0" w:oddVBand="0" w:evenVBand="0" w:oddHBand="0" w:evenHBand="0" w:firstRowFirstColumn="0" w:firstRowLastColumn="0" w:lastRowFirstColumn="0" w:lastRowLastColumn="0"/>
+            <w:tcW w:w="2270" w:type="dxa"/>
+            <w:vAlign w:val="center"/>
+          </w:tcPr>
+          <w:p>
+            <w:pPr>
+              <w:jc w:val="center"/>
+            </w:pPr>
+            <w:r>
+              <w:t>Reject</w:t>
+            </w:r>
+            <w:r>
+              <w:t>Message(mes)</w:t>
+            </w:r>
+          </w:p>
+        </w:tc>
+        <w:tc>
+          <w:tcPr>
+            <w:tcW w:w="3542" w:type="dxa"/>
+            <w:vAlign w:val="center"/>
+          </w:tcPr>
+          <w:p>
+            <w:pPr>
+              <w:jc w:val="center"/>
+              <w:cnfStyle w:val="000000000000" w:firstRow="0" w:lastRow="0" w:firstColumn="0" w:lastColumn="0" w:oddVBand="0" w:evenVBand="0" w:oddHBand="0" w:evenHBand="0" w:firstRowFirstColumn="0" w:firstRowLastColumn="0" w:lastRowFirstColumn="0" w:lastRowLastColumn="0"/>
+            </w:pPr>
+            <w:r>
+              <w:t>Powodzenie – 0</w:t>
+            </w:r>
+          </w:p>
+          <w:p>
+            <w:pPr>
+              <w:jc w:val="center"/>
+              <w:cnfStyle w:val="000000000000" w:firstRow="0" w:lastRow="0" w:firstColumn="0" w:lastColumn="0" w:oddVBand="0" w:evenVBand="0" w:oddHBand="0" w:evenHBand="0" w:firstRowFirstColumn="0" w:firstRowLastColumn="0" w:lastRowFirstColumn="0" w:lastRowLastColumn="0"/>
+            </w:pPr>
+            <w:r>
+              <w:t>Porażka – Kod Błędu</w:t>
+            </w:r>
+          </w:p>
+        </w:tc>
+        <w:tc>
+          <w:tcPr>
+            <w:tcW w:w="3368" w:type="dxa"/>
+            <w:vAlign w:val="center"/>
+          </w:tcPr>
+          <w:p>
+            <w:pPr>
+              <w:jc w:val="center"/>
+              <w:cnfStyle w:val="000000000000" w:firstRow="0" w:lastRow="0" w:firstColumn="0" w:lastColumn="0" w:oddVBand="0" w:evenVBand="0" w:oddHBand="0" w:evenHBand="0" w:firstRowFirstColumn="0" w:firstRowLastColumn="0" w:lastRowFirstColumn="0" w:lastRowLastColumn="0"/>
+            </w:pPr>
+            <w:r>
+              <w:t>Odrzuca pakiety, wysyłając nadawcy pakiet ICMP.</w:t>
+            </w:r>
+          </w:p>
+        </w:tc>
+      </w:tr>
+      <w:tr>
+        <w:trPr>
+          <w:cnfStyle w:val="000000100000" w:firstRow="0" w:lastRow="0" w:firstColumn="0" w:lastColumn="0" w:oddVBand="0" w:evenVBand="0" w:oddHBand="1" w:evenHBand="0" w:firstRowFirstColumn="0" w:firstRowLastColumn="0" w:lastRowFirstColumn="0" w:lastRowLastColumn="0"/>
+        </w:trPr>
+        <w:tc>
+          <w:tcPr>
+            <w:cnfStyle w:val="001000000000" w:firstRow="0" w:lastRow="0" w:firstColumn="1" w:lastColumn="0" w:oddVBand="0" w:evenVBand="0" w:oddHBand="0" w:evenHBand="0" w:firstRowFirstColumn="0" w:firstRowLastColumn="0" w:lastRowFirstColumn="0" w:lastRowLastColumn="0"/>
+            <w:tcW w:w="2270" w:type="dxa"/>
+            <w:vAlign w:val="center"/>
+          </w:tcPr>
+          <w:p>
+            <w:pPr>
+              <w:jc w:val="center"/>
+            </w:pPr>
+            <w:r>
+              <w:t>UpdateConfig(dir)</w:t>
+            </w:r>
+          </w:p>
+        </w:tc>
+        <w:tc>
+          <w:tcPr>
+            <w:tcW w:w="3542" w:type="dxa"/>
+            <w:vAlign w:val="center"/>
+          </w:tcPr>
+          <w:p>
+            <w:pPr>
+              <w:jc w:val="center"/>
+              <w:cnfStyle w:val="000000100000" w:firstRow="0" w:lastRow="0" w:firstColumn="0" w:lastColumn="0" w:oddVBand="0" w:evenVBand="0" w:oddHBand="1" w:evenHBand="0" w:firstRowFirstColumn="0" w:firstRowLastColumn="0" w:lastRowFirstColumn="0" w:lastRowLastColumn="0"/>
+            </w:pPr>
+            <w:r>
+              <w:t>Powodzenie – 0</w:t>
+            </w:r>
+          </w:p>
+          <w:p>
+            <w:pPr>
+              <w:jc w:val="center"/>
+              <w:cnfStyle w:val="000000100000" w:firstRow="0" w:lastRow="0" w:firstColumn="0" w:lastColumn="0" w:oddVBand="0" w:evenVBand="0" w:oddHBand="1" w:evenHBand="0" w:firstRowFirstColumn="0" w:firstRowLastColumn="0" w:lastRowFirstColumn="0" w:lastRowLastColumn="0"/>
+            </w:pPr>
+            <w:r>
+              <w:t>Porażka – Kod Błędu</w:t>
+            </w:r>
+          </w:p>
+        </w:tc>
+        <w:tc>
+          <w:tcPr>
+            <w:tcW w:w="3368" w:type="dxa"/>
+            <w:vAlign w:val="center"/>
+          </w:tcPr>
+          <w:p>
+            <w:pPr>
+              <w:jc w:val="center"/>
+              <w:cnfStyle w:val="000000100000" w:firstRow="0" w:lastRow="0" w:firstColumn="0" w:lastColumn="0" w:oddVBand="0" w:evenVBand="0" w:oddHBand="1" w:evenHBand="0" w:firstRowFirstColumn="0" w:firstRowLastColumn="0" w:lastRowFirstColumn="0" w:lastRowLastColumn="0"/>
+            </w:pPr>
+            <w:r>
+              <w:t>Aktualizuje zbiór reguł na podstawie obecnej zawartości pliku konfiguracyjnego ze ścieżki</w:t>
+            </w:r>
+          </w:p>
+        </w:tc>
+      </w:tr>
+    </w:tbl>
     <w:p/>
     <w:p>
       <w:pPr>
@@ -343,6 +693,7 @@
     </w:p>
     <w:p>
       <w:r>
+        <w:lastRenderedPageBreak/>
         <w:t>Mając powyższe na względzie, jedyną spodziewaną interakcją, jest wysłanie sygnału PING przez moduł CONF przy zmianie pliku konfiguracyjnego.</w:t>
       </w:r>
     </w:p>
@@ -409,7 +760,6 @@
         <w:pStyle w:val="Nagwek2"/>
       </w:pPr>
       <w:r>
-        <w:lastRenderedPageBreak/>
         <w:t>Serwer aplikacyjny</w:t>
       </w:r>
     </w:p>

</xml_diff>

<commit_message>
Updated CONF detailed interface
</commit_message>
<xml_diff>
--- a/doc/stage1/Architecture.docx
+++ b/doc/stage1/Architecture.docx
@@ -649,7 +649,376 @@
         <w:t>Poniższa tabela przedstawia interfejsy modułu CONF:</w:t>
       </w:r>
     </w:p>
+    <w:tbl>
+      <w:tblPr>
+        <w:tblStyle w:val="Zwykatabela3"/>
+        <w:tblW w:w="9023" w:type="dxa"/>
+        <w:tblLook w:val="04A0" w:firstRow="1" w:lastRow="0" w:firstColumn="1" w:lastColumn="0" w:noHBand="0" w:noVBand="1"/>
+      </w:tblPr>
+      <w:tblGrid>
+        <w:gridCol w:w="2127"/>
+        <w:gridCol w:w="3534"/>
+        <w:gridCol w:w="3362"/>
+      </w:tblGrid>
+      <w:tr>
+        <w:trPr>
+          <w:cnfStyle w:val="100000000000" w:firstRow="1" w:lastRow="0" w:firstColumn="0" w:lastColumn="0" w:oddVBand="0" w:evenVBand="0" w:oddHBand="0" w:evenHBand="0" w:firstRowFirstColumn="0" w:firstRowLastColumn="0" w:lastRowFirstColumn="0" w:lastRowLastColumn="0"/>
+        </w:trPr>
+        <w:tc>
+          <w:tcPr>
+            <w:cnfStyle w:val="001000000100" w:firstRow="0" w:lastRow="0" w:firstColumn="1" w:lastColumn="0" w:oddVBand="0" w:evenVBand="0" w:oddHBand="0" w:evenHBand="0" w:firstRowFirstColumn="1" w:firstRowLastColumn="0" w:lastRowFirstColumn="0" w:lastRowLastColumn="0"/>
+            <w:tcW w:w="2127" w:type="dxa"/>
+            <w:vAlign w:val="center"/>
+          </w:tcPr>
+          <w:p>
+            <w:pPr>
+              <w:jc w:val="center"/>
+            </w:pPr>
+            <w:r>
+              <w:t>Metoda</w:t>
+            </w:r>
+          </w:p>
+        </w:tc>
+        <w:tc>
+          <w:tcPr>
+            <w:tcW w:w="3534" w:type="dxa"/>
+            <w:vAlign w:val="center"/>
+          </w:tcPr>
+          <w:p>
+            <w:pPr>
+              <w:jc w:val="center"/>
+              <w:cnfStyle w:val="100000000000" w:firstRow="1" w:lastRow="0" w:firstColumn="0" w:lastColumn="0" w:oddVBand="0" w:evenVBand="0" w:oddHBand="0" w:evenHBand="0" w:firstRowFirstColumn="0" w:firstRowLastColumn="0" w:lastRowFirstColumn="0" w:lastRowLastColumn="0"/>
+            </w:pPr>
+            <w:r>
+              <w:t>Zwraca</w:t>
+            </w:r>
+          </w:p>
+        </w:tc>
+        <w:tc>
+          <w:tcPr>
+            <w:tcW w:w="3362" w:type="dxa"/>
+            <w:vAlign w:val="center"/>
+          </w:tcPr>
+          <w:p>
+            <w:pPr>
+              <w:jc w:val="center"/>
+              <w:cnfStyle w:val="100000000000" w:firstRow="1" w:lastRow="0" w:firstColumn="0" w:lastColumn="0" w:oddVBand="0" w:evenVBand="0" w:oddHBand="0" w:evenHBand="0" w:firstRowFirstColumn="0" w:firstRowLastColumn="0" w:lastRowFirstColumn="0" w:lastRowLastColumn="0"/>
+            </w:pPr>
+            <w:r>
+              <w:t>Działanie</w:t>
+            </w:r>
+          </w:p>
+        </w:tc>
+      </w:tr>
+      <w:tr>
+        <w:trPr>
+          <w:cnfStyle w:val="000000100000" w:firstRow="0" w:lastRow="0" w:firstColumn="0" w:lastColumn="0" w:oddVBand="0" w:evenVBand="0" w:oddHBand="1" w:evenHBand="0" w:firstRowFirstColumn="0" w:firstRowLastColumn="0" w:lastRowFirstColumn="0" w:lastRowLastColumn="0"/>
+        </w:trPr>
+        <w:tc>
+          <w:tcPr>
+            <w:cnfStyle w:val="001000000000" w:firstRow="0" w:lastRow="0" w:firstColumn="1" w:lastColumn="0" w:oddVBand="0" w:evenVBand="0" w:oddHBand="0" w:evenHBand="0" w:firstRowFirstColumn="0" w:firstRowLastColumn="0" w:lastRowFirstColumn="0" w:lastRowLastColumn="0"/>
+            <w:tcW w:w="2127" w:type="dxa"/>
+            <w:vAlign w:val="center"/>
+          </w:tcPr>
+          <w:p>
+            <w:pPr>
+              <w:jc w:val="center"/>
+            </w:pPr>
+            <w:r>
+              <w:t>OPENWEB</w:t>
+            </w:r>
+            <w:r>
+              <w:t>()</w:t>
+            </w:r>
+          </w:p>
+        </w:tc>
+        <w:tc>
+          <w:tcPr>
+            <w:tcW w:w="3534" w:type="dxa"/>
+            <w:vAlign w:val="center"/>
+          </w:tcPr>
+          <w:p>
+            <w:pPr>
+              <w:jc w:val="center"/>
+              <w:cnfStyle w:val="000000100000" w:firstRow="0" w:lastRow="0" w:firstColumn="0" w:lastColumn="0" w:oddVBand="0" w:evenVBand="0" w:oddHBand="1" w:evenHBand="0" w:firstRowFirstColumn="0" w:firstRowLastColumn="0" w:lastRowFirstColumn="0" w:lastRowLastColumn="0"/>
+            </w:pPr>
+            <w:r>
+              <w:t xml:space="preserve">Powodzenie – </w:t>
+            </w:r>
+            <w:r>
+              <w:t>0</w:t>
+            </w:r>
+            <w:r>
+              <w:br/>
+              <w:t>Porażka – kod błędu</w:t>
+            </w:r>
+          </w:p>
+        </w:tc>
+        <w:tc>
+          <w:tcPr>
+            <w:tcW w:w="3362" w:type="dxa"/>
+            <w:vAlign w:val="center"/>
+          </w:tcPr>
+          <w:p>
+            <w:pPr>
+              <w:jc w:val="center"/>
+              <w:cnfStyle w:val="000000100000" w:firstRow="0" w:lastRow="0" w:firstColumn="0" w:lastColumn="0" w:oddVBand="0" w:evenVBand="0" w:oddHBand="1" w:evenHBand="0" w:firstRowFirstColumn="0" w:firstRowLastColumn="0" w:lastRowFirstColumn="0" w:lastRowLastColumn="0"/>
+            </w:pPr>
+            <w:r>
+              <w:t>Wystawia interfejs WWW</w:t>
+            </w:r>
+          </w:p>
+        </w:tc>
+      </w:tr>
+      <w:tr>
+        <w:tc>
+          <w:tcPr>
+            <w:cnfStyle w:val="001000000000" w:firstRow="0" w:lastRow="0" w:firstColumn="1" w:lastColumn="0" w:oddVBand="0" w:evenVBand="0" w:oddHBand="0" w:evenHBand="0" w:firstRowFirstColumn="0" w:firstRowLastColumn="0" w:lastRowFirstColumn="0" w:lastRowLastColumn="0"/>
+            <w:tcW w:w="2127" w:type="dxa"/>
+            <w:vAlign w:val="center"/>
+          </w:tcPr>
+          <w:p>
+            <w:pPr>
+              <w:jc w:val="center"/>
+            </w:pPr>
+            <w:r>
+              <w:t>CLOSEWEB</w:t>
+            </w:r>
+            <w:r>
+              <w:t>()</w:t>
+            </w:r>
+          </w:p>
+        </w:tc>
+        <w:tc>
+          <w:tcPr>
+            <w:tcW w:w="3534" w:type="dxa"/>
+            <w:vAlign w:val="center"/>
+          </w:tcPr>
+          <w:p>
+            <w:pPr>
+              <w:jc w:val="center"/>
+              <w:cnfStyle w:val="000000000000" w:firstRow="0" w:lastRow="0" w:firstColumn="0" w:lastColumn="0" w:oddVBand="0" w:evenVBand="0" w:oddHBand="0" w:evenHBand="0" w:firstRowFirstColumn="0" w:firstRowLastColumn="0" w:lastRowFirstColumn="0" w:lastRowLastColumn="0"/>
+            </w:pPr>
+            <w:r>
+              <w:t>Powodzenie – 0</w:t>
+            </w:r>
+            <w:r>
+              <w:br/>
+              <w:t>Porażka – kod błędu</w:t>
+            </w:r>
+          </w:p>
+        </w:tc>
+        <w:tc>
+          <w:tcPr>
+            <w:tcW w:w="3362" w:type="dxa"/>
+            <w:vAlign w:val="center"/>
+          </w:tcPr>
+          <w:p>
+            <w:pPr>
+              <w:jc w:val="center"/>
+              <w:cnfStyle w:val="000000000000" w:firstRow="0" w:lastRow="0" w:firstColumn="0" w:lastColumn="0" w:oddVBand="0" w:evenVBand="0" w:oddHBand="0" w:evenHBand="0" w:firstRowFirstColumn="0" w:firstRowLastColumn="0" w:lastRowFirstColumn="0" w:lastRowLastColumn="0"/>
+            </w:pPr>
+            <w:r>
+              <w:t>Zamyka interfejs WWW</w:t>
+            </w:r>
+          </w:p>
+        </w:tc>
+      </w:tr>
+      <w:tr>
+        <w:trPr>
+          <w:cnfStyle w:val="000000100000" w:firstRow="0" w:lastRow="0" w:firstColumn="0" w:lastColumn="0" w:oddVBand="0" w:evenVBand="0" w:oddHBand="1" w:evenHBand="0" w:firstRowFirstColumn="0" w:firstRowLastColumn="0" w:lastRowFirstColumn="0" w:lastRowLastColumn="0"/>
+        </w:trPr>
+        <w:tc>
+          <w:tcPr>
+            <w:cnfStyle w:val="001000000000" w:firstRow="0" w:lastRow="0" w:firstColumn="1" w:lastColumn="0" w:oddVBand="0" w:evenVBand="0" w:oddHBand="0" w:evenHBand="0" w:firstRowFirstColumn="0" w:firstRowLastColumn="0" w:lastRowFirstColumn="0" w:lastRowLastColumn="0"/>
+            <w:tcW w:w="2127" w:type="dxa"/>
+            <w:vAlign w:val="center"/>
+          </w:tcPr>
+          <w:p>
+            <w:pPr>
+              <w:jc w:val="center"/>
+            </w:pPr>
+            <w:r>
+              <w:t>ANALYSERULE(mes)</w:t>
+            </w:r>
+          </w:p>
+        </w:tc>
+        <w:tc>
+          <w:tcPr>
+            <w:tcW w:w="3534" w:type="dxa"/>
+            <w:vAlign w:val="center"/>
+          </w:tcPr>
+          <w:p>
+            <w:pPr>
+              <w:jc w:val="center"/>
+              <w:cnfStyle w:val="000000100000" w:firstRow="0" w:lastRow="0" w:firstColumn="0" w:lastColumn="0" w:oddVBand="0" w:evenVBand="0" w:oddHBand="1" w:evenHBand="0" w:firstRowFirstColumn="0" w:firstRowLastColumn="0" w:lastRowFirstColumn="0" w:lastRowLastColumn="0"/>
+            </w:pPr>
+            <w:r>
+              <w:t xml:space="preserve">Powodzenie – </w:t>
+            </w:r>
+            <w:r>
+              <w:t>struktura Rule</w:t>
+            </w:r>
+          </w:p>
+          <w:p>
+            <w:pPr>
+              <w:jc w:val="center"/>
+              <w:cnfStyle w:val="000000100000" w:firstRow="0" w:lastRow="0" w:firstColumn="0" w:lastColumn="0" w:oddVBand="0" w:evenVBand="0" w:oddHBand="1" w:evenHBand="0" w:firstRowFirstColumn="0" w:firstRowLastColumn="0" w:lastRowFirstColumn="0" w:lastRowLastColumn="0"/>
+            </w:pPr>
+            <w:r>
+              <w:t>Porażka – Kod Błędu</w:t>
+            </w:r>
+          </w:p>
+        </w:tc>
+        <w:tc>
+          <w:tcPr>
+            <w:tcW w:w="3362" w:type="dxa"/>
+            <w:vAlign w:val="center"/>
+          </w:tcPr>
+          <w:p>
+            <w:pPr>
+              <w:jc w:val="center"/>
+              <w:cnfStyle w:val="000000100000" w:firstRow="0" w:lastRow="0" w:firstColumn="0" w:lastColumn="0" w:oddVBand="0" w:evenVBand="0" w:oddHBand="1" w:evenHBand="0" w:firstRowFirstColumn="0" w:firstRowLastColumn="0" w:lastRowFirstColumn="0" w:lastRowLastColumn="0"/>
+            </w:pPr>
+            <w:r>
+              <w:t>Interpretuje komunikat ze strony interfejsu WWW w nową zasadę i analizuje jej legalność.</w:t>
+            </w:r>
+          </w:p>
+        </w:tc>
+      </w:tr>
+      <w:tr>
+        <w:tc>
+          <w:tcPr>
+            <w:cnfStyle w:val="001000000000" w:firstRow="0" w:lastRow="0" w:firstColumn="1" w:lastColumn="0" w:oddVBand="0" w:evenVBand="0" w:oddHBand="0" w:evenHBand="0" w:firstRowFirstColumn="0" w:firstRowLastColumn="0" w:lastRowFirstColumn="0" w:lastRowLastColumn="0"/>
+            <w:tcW w:w="2127" w:type="dxa"/>
+            <w:vAlign w:val="center"/>
+          </w:tcPr>
+          <w:p>
+            <w:pPr>
+              <w:jc w:val="center"/>
+            </w:pPr>
+            <w:r>
+              <w:t>WRITERULE</w:t>
+            </w:r>
+            <w:r>
+              <w:t>(</w:t>
+            </w:r>
+            <w:r>
+              <w:t>RULE, DIR</w:t>
+            </w:r>
+            <w:r>
+              <w:t>)</w:t>
+            </w:r>
+          </w:p>
+        </w:tc>
+        <w:tc>
+          <w:tcPr>
+            <w:tcW w:w="3534" w:type="dxa"/>
+            <w:vAlign w:val="center"/>
+          </w:tcPr>
+          <w:p>
+            <w:pPr>
+              <w:jc w:val="center"/>
+              <w:cnfStyle w:val="000000000000" w:firstRow="0" w:lastRow="0" w:firstColumn="0" w:lastColumn="0" w:oddVBand="0" w:evenVBand="0" w:oddHBand="0" w:evenHBand="0" w:firstRowFirstColumn="0" w:firstRowLastColumn="0" w:lastRowFirstColumn="0" w:lastRowLastColumn="0"/>
+            </w:pPr>
+            <w:r>
+              <w:t>Powodzenie – 0</w:t>
+            </w:r>
+          </w:p>
+          <w:p>
+            <w:pPr>
+              <w:jc w:val="center"/>
+              <w:cnfStyle w:val="000000000000" w:firstRow="0" w:lastRow="0" w:firstColumn="0" w:lastColumn="0" w:oddVBand="0" w:evenVBand="0" w:oddHBand="0" w:evenHBand="0" w:firstRowFirstColumn="0" w:firstRowLastColumn="0" w:lastRowFirstColumn="0" w:lastRowLastColumn="0"/>
+            </w:pPr>
+            <w:r>
+              <w:t>Porażka – Kod Błędu</w:t>
+            </w:r>
+          </w:p>
+        </w:tc>
+        <w:tc>
+          <w:tcPr>
+            <w:tcW w:w="3362" w:type="dxa"/>
+            <w:vAlign w:val="center"/>
+          </w:tcPr>
+          <w:p>
+            <w:pPr>
+              <w:jc w:val="center"/>
+              <w:cnfStyle w:val="000000000000" w:firstRow="0" w:lastRow="0" w:firstColumn="0" w:lastColumn="0" w:oddVBand="0" w:evenVBand="0" w:oddHBand="0" w:evenHBand="0" w:firstRowFirstColumn="0" w:firstRowLastColumn="0" w:lastRowFirstColumn="0" w:lastRowLastColumn="0"/>
+            </w:pPr>
+            <w:r>
+              <w:t>Modyfikuje plik konfiguracyjny pisząc do niego legalną regułę zadaną przez użytkownika</w:t>
+            </w:r>
+          </w:p>
+        </w:tc>
+      </w:tr>
+      <w:tr>
+        <w:trPr>
+          <w:cnfStyle w:val="000000100000" w:firstRow="0" w:lastRow="0" w:firstColumn="0" w:lastColumn="0" w:oddVBand="0" w:evenVBand="0" w:oddHBand="1" w:evenHBand="0" w:firstRowFirstColumn="0" w:firstRowLastColumn="0" w:lastRowFirstColumn="0" w:lastRowLastColumn="0"/>
+        </w:trPr>
+        <w:tc>
+          <w:tcPr>
+            <w:cnfStyle w:val="001000000000" w:firstRow="0" w:lastRow="0" w:firstColumn="1" w:lastColumn="0" w:oddVBand="0" w:evenVBand="0" w:oddHBand="0" w:evenHBand="0" w:firstRowFirstColumn="0" w:firstRowLastColumn="0" w:lastRowFirstColumn="0" w:lastRowLastColumn="0"/>
+            <w:tcW w:w="2127" w:type="dxa"/>
+            <w:vAlign w:val="center"/>
+          </w:tcPr>
+          <w:p>
+            <w:pPr>
+              <w:jc w:val="center"/>
+            </w:pPr>
+            <w:r>
+              <w:t>READ</w:t>
+            </w:r>
+            <w:r>
+              <w:t>Config(dir)</w:t>
+            </w:r>
+          </w:p>
+        </w:tc>
+        <w:tc>
+          <w:tcPr>
+            <w:tcW w:w="3534" w:type="dxa"/>
+            <w:vAlign w:val="center"/>
+          </w:tcPr>
+          <w:p>
+            <w:pPr>
+              <w:jc w:val="center"/>
+              <w:cnfStyle w:val="000000100000" w:firstRow="0" w:lastRow="0" w:firstColumn="0" w:lastColumn="0" w:oddVBand="0" w:evenVBand="0" w:oddHBand="1" w:evenHBand="0" w:firstRowFirstColumn="0" w:firstRowLastColumn="0" w:lastRowFirstColumn="0" w:lastRowLastColumn="0"/>
+            </w:pPr>
+            <w:r>
+              <w:t xml:space="preserve">Powodzenie – </w:t>
+            </w:r>
+            <w:r>
+              <w:t>[Rule]</w:t>
+            </w:r>
+          </w:p>
+          <w:p>
+            <w:pPr>
+              <w:jc w:val="center"/>
+              <w:cnfStyle w:val="000000100000" w:firstRow="0" w:lastRow="0" w:firstColumn="0" w:lastColumn="0" w:oddVBand="0" w:evenVBand="0" w:oddHBand="1" w:evenHBand="0" w:firstRowFirstColumn="0" w:firstRowLastColumn="0" w:lastRowFirstColumn="0" w:lastRowLastColumn="0"/>
+            </w:pPr>
+            <w:r>
+              <w:t>Porażka – Kod Błędu</w:t>
+            </w:r>
+          </w:p>
+        </w:tc>
+        <w:tc>
+          <w:tcPr>
+            <w:tcW w:w="3362" w:type="dxa"/>
+            <w:vAlign w:val="center"/>
+          </w:tcPr>
+          <w:p>
+            <w:pPr>
+              <w:jc w:val="center"/>
+              <w:cnfStyle w:val="000000100000" w:firstRow="0" w:lastRow="0" w:firstColumn="0" w:lastColumn="0" w:oddVBand="0" w:evenVBand="0" w:oddHBand="1" w:evenHBand="0" w:firstRowFirstColumn="0" w:firstRowLastColumn="0" w:lastRowFirstColumn="0" w:lastRowLastColumn="0"/>
+            </w:pPr>
+            <w:r>
+              <w:t>Czyta z zadanego pliku konfiguracyjnego zbiór reguł i parsuje je do tablicy struktur Rule</w:t>
+            </w:r>
+          </w:p>
+        </w:tc>
+      </w:tr>
+    </w:tbl>
     <w:p/>
+    <w:p/>
     <w:p>
       <w:pPr>
         <w:pStyle w:val="Nagwek2"/>
@@ -693,7 +1062,6 @@
     </w:p>
     <w:p>
       <w:r>
-        <w:lastRenderedPageBreak/>
         <w:t>Mając powyższe na względzie, jedyną spodziewaną interakcją, jest wysłanie sygnału PING przez moduł CONF przy zmianie pliku konfiguracyjnego.</w:t>
       </w:r>
     </w:p>
@@ -707,7 +1075,13 @@
     </w:p>
     <w:p>
       <w:r>
-        <w:t>Plik konfiguracyjny jest pisany przez moduł CONF.</w:t>
+        <w:t xml:space="preserve">Plik konfiguracyjny jest </w:t>
+      </w:r>
+      <w:r>
+        <w:t xml:space="preserve">czytany i </w:t>
+      </w:r>
+      <w:r>
+        <w:t>pisany przez moduł CONF.</w:t>
       </w:r>
     </w:p>
     <w:p>

</xml_diff>

<commit_message>
Updated .conf file architecture plan
</commit_message>
<xml_diff>
--- a/doc/stage1/Architecture.docx
+++ b/doc/stage1/Architecture.docx
@@ -269,7 +269,23 @@
     </w:p>
     <w:p>
       <w:r>
-        <w:t>Moduł FIRE odpowiada za funkcjonalną część implementowanego firewall’a. Przechwytuje on pakiety z kolejki systemowej za pomocą pakietu Netfilter. Następnie analizuje on pakiety pod kątem reguł zadanych w pliku konfiguracyjnym i podejmuje decyzję o bądź przesłaniu dalej, bądź o opuszczeniu pakietu.</w:t>
+        <w:t xml:space="preserve">Moduł FIRE odpowiada za funkcjonalną część implementowanego </w:t>
+      </w:r>
+      <w:proofErr w:type="spellStart"/>
+      <w:r>
+        <w:t>firewall’a</w:t>
+      </w:r>
+      <w:proofErr w:type="spellEnd"/>
+      <w:r>
+        <w:t xml:space="preserve">. Przechwytuje on pakiety z kolejki systemowej za pomocą pakietu </w:t>
+      </w:r>
+      <w:proofErr w:type="spellStart"/>
+      <w:r>
+        <w:t>Netfilter</w:t>
+      </w:r>
+      <w:proofErr w:type="spellEnd"/>
+      <w:r>
+        <w:t>. Następnie analizuje on pakiety pod kątem reguł zadanych w pliku konfiguracyjnym i podejmuje decyzję o bądź przesłaniu dalej, bądź o opuszczeniu pakietu.</w:t>
       </w:r>
     </w:p>
     <w:p>
@@ -638,10 +654,26 @@
     </w:p>
     <w:p>
       <w:r>
-        <w:t xml:space="preserve">Moduł CONF odpowiada za możliwość konfiguracji implementowanego firewall’a. </w:t>
-      </w:r>
-      <w:r>
-        <w:t>Wystawia on interfejs sieciowy umożliwiający użytkownikowi definicję nowych bądź modyfikację/usunięcie starych reguł. Po przeparsowaniu legalności działań użytkownika, moduł modyfikuje plik konfiguracyjny.</w:t>
+        <w:t xml:space="preserve">Moduł CONF odpowiada za możliwość konfiguracji implementowanego </w:t>
+      </w:r>
+      <w:proofErr w:type="spellStart"/>
+      <w:r>
+        <w:t>firewall’a</w:t>
+      </w:r>
+      <w:proofErr w:type="spellEnd"/>
+      <w:r>
+        <w:t xml:space="preserve">. </w:t>
+      </w:r>
+      <w:r>
+        <w:t xml:space="preserve">Wystawia on interfejs sieciowy umożliwiający użytkownikowi definicję nowych bądź modyfikację/usunięcie starych reguł. Po </w:t>
+      </w:r>
+      <w:proofErr w:type="spellStart"/>
+      <w:r>
+        <w:t>przeparsowaniu</w:t>
+      </w:r>
+      <w:proofErr w:type="spellEnd"/>
+      <w:r>
+        <w:t xml:space="preserve"> legalności działań użytkownika, moduł modyfikuje plik konfiguracyjny.</w:t>
       </w:r>
     </w:p>
     <w:p>
@@ -725,10 +757,7 @@
               <w:jc w:val="center"/>
             </w:pPr>
             <w:r>
-              <w:t>OPENWEB</w:t>
-            </w:r>
-            <w:r>
-              <w:t>()</w:t>
+              <w:t>OPENWEB()</w:t>
             </w:r>
           </w:p>
         </w:tc>
@@ -743,10 +772,7 @@
               <w:cnfStyle w:val="000000100000" w:firstRow="0" w:lastRow="0" w:firstColumn="0" w:lastColumn="0" w:oddVBand="0" w:evenVBand="0" w:oddHBand="1" w:evenHBand="0" w:firstRowFirstColumn="0" w:firstRowLastColumn="0" w:lastRowFirstColumn="0" w:lastRowLastColumn="0"/>
             </w:pPr>
             <w:r>
-              <w:t xml:space="preserve">Powodzenie – </w:t>
-            </w:r>
-            <w:r>
-              <w:t>0</w:t>
+              <w:t>Powodzenie – 0</w:t>
             </w:r>
             <w:r>
               <w:br/>
@@ -782,10 +808,7 @@
               <w:jc w:val="center"/>
             </w:pPr>
             <w:r>
-              <w:t>CLOSEWEB</w:t>
-            </w:r>
-            <w:r>
-              <w:t>()</w:t>
+              <w:t>CLOSEWEB()</w:t>
             </w:r>
           </w:p>
         </w:tc>
@@ -854,11 +877,13 @@
               <w:cnfStyle w:val="000000100000" w:firstRow="0" w:lastRow="0" w:firstColumn="0" w:lastColumn="0" w:oddVBand="0" w:evenVBand="0" w:oddHBand="1" w:evenHBand="0" w:firstRowFirstColumn="0" w:firstRowLastColumn="0" w:lastRowFirstColumn="0" w:lastRowLastColumn="0"/>
             </w:pPr>
             <w:r>
-              <w:t xml:space="preserve">Powodzenie – </w:t>
-            </w:r>
-            <w:r>
-              <w:t>struktura Rule</w:t>
-            </w:r>
+              <w:t xml:space="preserve">Powodzenie – struktura </w:t>
+            </w:r>
+            <w:proofErr w:type="spellStart"/>
+            <w:r>
+              <w:t>Rule</w:t>
+            </w:r>
+            <w:proofErr w:type="spellEnd"/>
           </w:p>
           <w:p>
             <w:pPr>
@@ -898,10 +923,7 @@
               <w:jc w:val="center"/>
             </w:pPr>
             <w:r>
-              <w:t>WRITERULE</w:t>
-            </w:r>
-            <w:r>
-              <w:t>(</w:t>
+              <w:t>WRITERULE(</w:t>
             </w:r>
             <w:r>
               <w:t>RULE, DIR</w:t>
@@ -987,7 +1009,15 @@
               <w:t xml:space="preserve">Powodzenie – </w:t>
             </w:r>
             <w:r>
-              <w:t>[Rule]</w:t>
+              <w:t>[</w:t>
+            </w:r>
+            <w:proofErr w:type="spellStart"/>
+            <w:r>
+              <w:t>Rule</w:t>
+            </w:r>
+            <w:proofErr w:type="spellEnd"/>
+            <w:r>
+              <w:t>]</w:t>
             </w:r>
           </w:p>
           <w:p>
@@ -1011,8 +1041,21 @@
               <w:cnfStyle w:val="000000100000" w:firstRow="0" w:lastRow="0" w:firstColumn="0" w:lastColumn="0" w:oddVBand="0" w:evenVBand="0" w:oddHBand="1" w:evenHBand="0" w:firstRowFirstColumn="0" w:firstRowLastColumn="0" w:lastRowFirstColumn="0" w:lastRowLastColumn="0"/>
             </w:pPr>
             <w:r>
-              <w:t>Czyta z zadanego pliku konfiguracyjnego zbiór reguł i parsuje je do tablicy struktur Rule</w:t>
-            </w:r>
+              <w:t xml:space="preserve">Czyta z zadanego pliku konfiguracyjnego zbiór reguł i </w:t>
+            </w:r>
+            <w:proofErr w:type="spellStart"/>
+            <w:r>
+              <w:t>parsuje</w:t>
+            </w:r>
+            <w:proofErr w:type="spellEnd"/>
+            <w:r>
+              <w:t xml:space="preserve"> je do tablicy struktur </w:t>
+            </w:r>
+            <w:proofErr w:type="spellStart"/>
+            <w:r>
+              <w:t>Rule</w:t>
+            </w:r>
+            <w:proofErr w:type="spellEnd"/>
           </w:p>
         </w:tc>
       </w:tr>
@@ -1038,6 +1081,244 @@
         <w:t>W osobnych wierszach trzymane są definicje reguł w postaci przedstawionej w poniższej tabeli:</w:t>
       </w:r>
     </w:p>
+    <w:tbl>
+      <w:tblPr>
+        <w:tblStyle w:val="Zwykatabela4"/>
+        <w:tblW w:w="9175" w:type="dxa"/>
+        <w:tblLayout w:type="fixed"/>
+        <w:tblLook w:val="04A0" w:firstRow="1" w:lastRow="0" w:firstColumn="1" w:lastColumn="0" w:noHBand="0" w:noVBand="1"/>
+      </w:tblPr>
+      <w:tblGrid>
+        <w:gridCol w:w="827"/>
+        <w:gridCol w:w="1334"/>
+        <w:gridCol w:w="1622"/>
+        <w:gridCol w:w="826"/>
+        <w:gridCol w:w="1581"/>
+        <w:gridCol w:w="1623"/>
+        <w:gridCol w:w="1362"/>
+      </w:tblGrid>
+      <w:tr>
+        <w:trPr>
+          <w:cnfStyle w:val="100000000000" w:firstRow="1" w:lastRow="0" w:firstColumn="0" w:lastColumn="0" w:oddVBand="0" w:evenVBand="0" w:oddHBand="0" w:evenHBand="0" w:firstRowFirstColumn="0" w:firstRowLastColumn="0" w:lastRowFirstColumn="0" w:lastRowLastColumn="0"/>
+        </w:trPr>
+        <w:tc>
+          <w:tcPr>
+            <w:cnfStyle w:val="001000000000" w:firstRow="0" w:lastRow="0" w:firstColumn="1" w:lastColumn="0" w:oddVBand="0" w:evenVBand="0" w:oddHBand="0" w:evenHBand="0" w:firstRowFirstColumn="0" w:firstRowLastColumn="0" w:lastRowFirstColumn="0" w:lastRowLastColumn="0"/>
+            <w:tcW w:w="827" w:type="dxa"/>
+          </w:tcPr>
+          <w:p>
+            <w:proofErr w:type="spellStart"/>
+            <w:r>
+              <w:t>RuleID</w:t>
+            </w:r>
+            <w:proofErr w:type="spellEnd"/>
+          </w:p>
+        </w:tc>
+        <w:tc>
+          <w:tcPr>
+            <w:tcW w:w="1334" w:type="dxa"/>
+          </w:tcPr>
+          <w:p>
+            <w:pPr>
+              <w:cnfStyle w:val="100000000000" w:firstRow="1" w:lastRow="0" w:firstColumn="0" w:lastColumn="0" w:oddVBand="0" w:evenVBand="0" w:oddHBand="0" w:evenHBand="0" w:firstRowFirstColumn="0" w:firstRowLastColumn="0" w:lastRowFirstColumn="0" w:lastRowLastColumn="0"/>
+            </w:pPr>
+            <w:proofErr w:type="spellStart"/>
+            <w:r>
+              <w:t>Name</w:t>
+            </w:r>
+            <w:proofErr w:type="spellEnd"/>
+          </w:p>
+        </w:tc>
+        <w:tc>
+          <w:tcPr>
+            <w:tcW w:w="1622" w:type="dxa"/>
+          </w:tcPr>
+          <w:p>
+            <w:pPr>
+              <w:cnfStyle w:val="100000000000" w:firstRow="1" w:lastRow="0" w:firstColumn="0" w:lastColumn="0" w:oddVBand="0" w:evenVBand="0" w:oddHBand="0" w:evenHBand="0" w:firstRowFirstColumn="0" w:firstRowLastColumn="0" w:lastRowFirstColumn="0" w:lastRowLastColumn="0"/>
+            </w:pPr>
+            <w:proofErr w:type="spellStart"/>
+            <w:r>
+              <w:t>Protocol</w:t>
+            </w:r>
+            <w:proofErr w:type="spellEnd"/>
+          </w:p>
+        </w:tc>
+        <w:tc>
+          <w:tcPr>
+            <w:tcW w:w="826" w:type="dxa"/>
+          </w:tcPr>
+          <w:p>
+            <w:pPr>
+              <w:cnfStyle w:val="100000000000" w:firstRow="1" w:lastRow="0" w:firstColumn="0" w:lastColumn="0" w:oddVBand="0" w:evenVBand="0" w:oddHBand="0" w:evenHBand="0" w:firstRowFirstColumn="0" w:firstRowLastColumn="0" w:lastRowFirstColumn="0" w:lastRowLastColumn="0"/>
+            </w:pPr>
+            <w:r>
+              <w:t>Profile</w:t>
+            </w:r>
+          </w:p>
+        </w:tc>
+        <w:tc>
+          <w:tcPr>
+            <w:tcW w:w="1581" w:type="dxa"/>
+          </w:tcPr>
+          <w:p>
+            <w:pPr>
+              <w:cnfStyle w:val="100000000000" w:firstRow="1" w:lastRow="0" w:firstColumn="0" w:lastColumn="0" w:oddVBand="0" w:evenVBand="0" w:oddHBand="0" w:evenHBand="0" w:firstRowFirstColumn="0" w:firstRowLastColumn="0" w:lastRowFirstColumn="0" w:lastRowLastColumn="0"/>
+            </w:pPr>
+            <w:proofErr w:type="spellStart"/>
+            <w:r>
+              <w:t>Direction</w:t>
+            </w:r>
+            <w:proofErr w:type="spellEnd"/>
+          </w:p>
+        </w:tc>
+        <w:tc>
+          <w:tcPr>
+            <w:tcW w:w="1623" w:type="dxa"/>
+          </w:tcPr>
+          <w:p>
+            <w:pPr>
+              <w:cnfStyle w:val="100000000000" w:firstRow="1" w:lastRow="0" w:firstColumn="0" w:lastColumn="0" w:oddVBand="0" w:evenVBand="0" w:oddHBand="0" w:evenHBand="0" w:firstRowFirstColumn="0" w:firstRowLastColumn="0" w:lastRowFirstColumn="0" w:lastRowLastColumn="0"/>
+            </w:pPr>
+            <w:proofErr w:type="spellStart"/>
+            <w:r>
+              <w:t>Analysed</w:t>
+            </w:r>
+            <w:proofErr w:type="spellEnd"/>
+            <w:r>
+              <w:t xml:space="preserve"> param</w:t>
+            </w:r>
+          </w:p>
+        </w:tc>
+        <w:tc>
+          <w:tcPr>
+            <w:tcW w:w="1362" w:type="dxa"/>
+          </w:tcPr>
+          <w:p>
+            <w:pPr>
+              <w:cnfStyle w:val="100000000000" w:firstRow="1" w:lastRow="0" w:firstColumn="0" w:lastColumn="0" w:oddVBand="0" w:evenVBand="0" w:oddHBand="0" w:evenHBand="0" w:firstRowFirstColumn="0" w:firstRowLastColumn="0" w:lastRowFirstColumn="0" w:lastRowLastColumn="0"/>
+            </w:pPr>
+            <w:proofErr w:type="spellStart"/>
+            <w:r>
+              <w:t>Expected</w:t>
+            </w:r>
+            <w:proofErr w:type="spellEnd"/>
+            <w:r>
+              <w:t xml:space="preserve"> Val</w:t>
+            </w:r>
+          </w:p>
+        </w:tc>
+      </w:tr>
+      <w:tr>
+        <w:trPr>
+          <w:cnfStyle w:val="000000100000" w:firstRow="0" w:lastRow="0" w:firstColumn="0" w:lastColumn="0" w:oddVBand="0" w:evenVBand="0" w:oddHBand="1" w:evenHBand="0" w:firstRowFirstColumn="0" w:firstRowLastColumn="0" w:lastRowFirstColumn="0" w:lastRowLastColumn="0"/>
+        </w:trPr>
+        <w:tc>
+          <w:tcPr>
+            <w:cnfStyle w:val="001000000000" w:firstRow="0" w:lastRow="0" w:firstColumn="1" w:lastColumn="0" w:oddVBand="0" w:evenVBand="0" w:oddHBand="0" w:evenHBand="0" w:firstRowFirstColumn="0" w:firstRowLastColumn="0" w:lastRowFirstColumn="0" w:lastRowLastColumn="0"/>
+            <w:tcW w:w="827" w:type="dxa"/>
+          </w:tcPr>
+          <w:p>
+            <w:pPr>
+              <w:rPr>
+                <w:b w:val="0"/>
+                <w:bCs w:val="0"/>
+              </w:rPr>
+            </w:pPr>
+            <w:r>
+              <w:rPr>
+                <w:b w:val="0"/>
+                <w:bCs w:val="0"/>
+              </w:rPr>
+              <w:t>SHORT</w:t>
+            </w:r>
+          </w:p>
+        </w:tc>
+        <w:tc>
+          <w:tcPr>
+            <w:tcW w:w="1334" w:type="dxa"/>
+          </w:tcPr>
+          <w:p>
+            <w:pPr>
+              <w:cnfStyle w:val="000000100000" w:firstRow="0" w:lastRow="0" w:firstColumn="0" w:lastColumn="0" w:oddVBand="0" w:evenVBand="0" w:oddHBand="1" w:evenHBand="0" w:firstRowFirstColumn="0" w:firstRowLastColumn="0" w:lastRowFirstColumn="0" w:lastRowLastColumn="0"/>
+            </w:pPr>
+            <w:r>
+              <w:t>VARCHAR(50)</w:t>
+            </w:r>
+          </w:p>
+        </w:tc>
+        <w:tc>
+          <w:tcPr>
+            <w:tcW w:w="1622" w:type="dxa"/>
+          </w:tcPr>
+          <w:p>
+            <w:pPr>
+              <w:cnfStyle w:val="000000100000" w:firstRow="0" w:lastRow="0" w:firstColumn="0" w:lastColumn="0" w:oddVBand="0" w:evenVBand="0" w:oddHBand="1" w:evenHBand="0" w:firstRowFirstColumn="0" w:firstRowLastColumn="0" w:lastRowFirstColumn="0" w:lastRowLastColumn="0"/>
+            </w:pPr>
+            <w:r>
+              <w:t>[MODBUS/SLPM]</w:t>
+            </w:r>
+          </w:p>
+        </w:tc>
+        <w:tc>
+          <w:tcPr>
+            <w:tcW w:w="826" w:type="dxa"/>
+          </w:tcPr>
+          <w:p>
+            <w:pPr>
+              <w:cnfStyle w:val="000000100000" w:firstRow="0" w:lastRow="0" w:firstColumn="0" w:lastColumn="0" w:oddVBand="0" w:evenVBand="0" w:oddHBand="1" w:evenHBand="0" w:firstRowFirstColumn="0" w:firstRowLastColumn="0" w:lastRowFirstColumn="0" w:lastRowLastColumn="0"/>
+            </w:pPr>
+            <w:r>
+              <w:t>SHORT</w:t>
+            </w:r>
+          </w:p>
+        </w:tc>
+        <w:tc>
+          <w:tcPr>
+            <w:tcW w:w="1581" w:type="dxa"/>
+          </w:tcPr>
+          <w:p>
+            <w:pPr>
+              <w:cnfStyle w:val="000000100000" w:firstRow="0" w:lastRow="0" w:firstColumn="0" w:lastColumn="0" w:oddVBand="0" w:evenVBand="0" w:oddHBand="1" w:evenHBand="0" w:firstRowFirstColumn="0" w:firstRowLastColumn="0" w:lastRowFirstColumn="0" w:lastRowLastColumn="0"/>
+            </w:pPr>
+            <w:r>
+              <w:t>[IN/OUT/BOTH]</w:t>
+            </w:r>
+          </w:p>
+        </w:tc>
+        <w:tc>
+          <w:tcPr>
+            <w:tcW w:w="1623" w:type="dxa"/>
+          </w:tcPr>
+          <w:p>
+            <w:pPr>
+              <w:cnfStyle w:val="000000100000" w:firstRow="0" w:lastRow="0" w:firstColumn="0" w:lastColumn="0" w:oddVBand="0" w:evenVBand="0" w:oddHBand="1" w:evenHBand="0" w:firstRowFirstColumn="0" w:firstRowLastColumn="0" w:lastRowFirstColumn="0" w:lastRowLastColumn="0"/>
+            </w:pPr>
+            <w:r>
+              <w:t>VARCHAR(10)</w:t>
+            </w:r>
+          </w:p>
+        </w:tc>
+        <w:tc>
+          <w:tcPr>
+            <w:tcW w:w="1362" w:type="dxa"/>
+          </w:tcPr>
+          <w:p>
+            <w:pPr>
+              <w:cnfStyle w:val="000000100000" w:firstRow="0" w:lastRow="0" w:firstColumn="0" w:lastColumn="0" w:oddVBand="0" w:evenVBand="0" w:oddHBand="1" w:evenHBand="0" w:firstRowFirstColumn="0" w:firstRowLastColumn="0" w:lastRowFirstColumn="0" w:lastRowLastColumn="0"/>
+            </w:pPr>
+            <w:r>
+              <w:t>VARCHAR(50)</w:t>
+            </w:r>
+          </w:p>
+        </w:tc>
+      </w:tr>
+    </w:tbl>
+    <w:p>
+      <w:r>
+        <w:t>Powyższa reprezentacja może się zmienić podczas implementacji.</w:t>
+      </w:r>
+    </w:p>
     <w:p/>
     <w:p>
       <w:pPr>
@@ -1098,10 +1379,16 @@
       </w:r>
     </w:p>
     <w:p>
+      <w:r>
+        <w:br w:type="page"/>
+      </w:r>
+    </w:p>
+    <w:p>
       <w:pPr>
         <w:pStyle w:val="Nagwek1"/>
       </w:pPr>
       <w:r>
+        <w:lastRenderedPageBreak/>
         <w:t>Wyjaśnienie istoty przyjętych rozwiązań</w:t>
       </w:r>
     </w:p>
@@ -2412,6 +2699,55 @@
       </w:tcPr>
     </w:tblStylePr>
   </w:style>
+  <w:style w:type="table" w:styleId="Zwykatabela4">
+    <w:name w:val="Plain Table 4"/>
+    <w:basedOn w:val="Standardowy"/>
+    <w:uiPriority w:val="44"/>
+    <w:rsid w:val="00FF4C70"/>
+    <w:pPr>
+      <w:spacing w:after="0" w:line="240" w:lineRule="auto"/>
+    </w:pPr>
+    <w:tblPr>
+      <w:tblStyleRowBandSize w:val="1"/>
+      <w:tblStyleColBandSize w:val="1"/>
+    </w:tblPr>
+    <w:tblStylePr w:type="firstRow">
+      <w:rPr>
+        <w:b/>
+        <w:bCs/>
+      </w:rPr>
+    </w:tblStylePr>
+    <w:tblStylePr w:type="lastRow">
+      <w:rPr>
+        <w:b/>
+        <w:bCs/>
+      </w:rPr>
+    </w:tblStylePr>
+    <w:tblStylePr w:type="firstCol">
+      <w:rPr>
+        <w:b/>
+        <w:bCs/>
+      </w:rPr>
+    </w:tblStylePr>
+    <w:tblStylePr w:type="lastCol">
+      <w:rPr>
+        <w:b/>
+        <w:bCs/>
+      </w:rPr>
+    </w:tblStylePr>
+    <w:tblStylePr w:type="band1Vert">
+      <w:tblPr/>
+      <w:tcPr>
+        <w:shd w:val="clear" w:color="auto" w:fill="F2F2F2" w:themeFill="background1" w:themeFillShade="F2"/>
+      </w:tcPr>
+    </w:tblStylePr>
+    <w:tblStylePr w:type="band1Horz">
+      <w:tblPr/>
+      <w:tcPr>
+        <w:shd w:val="clear" w:color="auto" w:fill="F2F2F2" w:themeFill="background1" w:themeFillShade="F2"/>
+      </w:tcPr>
+    </w:tblStylePr>
+  </w:style>
 </w:styles>
 </file>
 

</xml_diff>

<commit_message>
Finished architecture boundaries definitions
</commit_message>
<xml_diff>
--- a/doc/stage1/Architecture.docx
+++ b/doc/stage1/Architecture.docx
@@ -1316,7 +1316,13 @@
     </w:tbl>
     <w:p>
       <w:r>
-        <w:t>Powyższa reprezentacja może się zmienić podczas implementacji.</w:t>
+        <w:br/>
+      </w:r>
+      <w:r>
+        <w:t>Powyższa reprezentacja może się zmienić podczas implementacji</w:t>
+      </w:r>
+      <w:r>
+        <w:t xml:space="preserve"> w zależności od wymagań struktur programowych.</w:t>
       </w:r>
     </w:p>
     <w:p/>
@@ -1366,6 +1372,16 @@
       </w:r>
     </w:p>
     <w:p>
+      <w:r>
+        <w:t>Czytanie pliku konfiguracyjnego jest na potrzeby realizacji wirtualnego środowiska zasad wewnątrz modułu, które następnie są prezentowane jak w stanie obecnym na interfejsie WWW.</w:t>
+      </w:r>
+    </w:p>
+    <w:p>
+      <w:r>
+        <w:t>Pisanie do pliku konfiguracyjnego odbywa się na żądanie autoryzowanego użytkownika, który poprzez zmianę w interfejsie WWW modyfikuje zestaw reguł. Po wykryciu takiego działania, plik jest modyfikowany by odpowiadał wymaganiom obecnym.</w:t>
+      </w:r>
+    </w:p>
+    <w:p>
       <w:pPr>
         <w:pStyle w:val="Nagwek2"/>
       </w:pPr>
@@ -1376,6 +1392,22 @@
     <w:p>
       <w:r>
         <w:t>Plik konfiguracyjny jest czytany przez moduł FIRE.</w:t>
+      </w:r>
+    </w:p>
+    <w:p>
+      <w:r>
+        <w:t xml:space="preserve">Po otrzymaniu ze strony systemu operacyjnego informacji o zmianie zawartości pliku konfiguracyjnego, moduł FIRE wczytuje nowy zbiór reguł. Po ich </w:t>
+      </w:r>
+      <w:proofErr w:type="spellStart"/>
+      <w:r>
+        <w:t>przeparsowaniu</w:t>
+      </w:r>
+      <w:proofErr w:type="spellEnd"/>
+      <w:r>
+        <w:t xml:space="preserve">, </w:t>
+      </w:r>
+      <w:r>
+        <w:t>natychmiastowo się do nich stosuje.</w:t>
       </w:r>
     </w:p>
     <w:p>

</xml_diff>